<commit_message>
Filled in some elements of the Project Plan
</commit_message>
<xml_diff>
--- a/docs/ProjectPlanTemplate.docx
+++ b/docs/ProjectPlanTemplate.docx
@@ -5,62 +5,153 @@
     <w:p>
       <w:pPr>
         <w:pStyle w:val="Title"/>
+        <w:rPr>
+          <w:rFonts w:ascii="Times New Roman" w:hAnsi="Times New Roman" w:cs="Times New Roman"/>
+        </w:rPr>
       </w:pPr>
       <w:bookmarkStart w:id="0" w:name="Top"/>
       <w:r>
         <w:rPr>
+          <w:rFonts w:ascii="Times New Roman" w:hAnsi="Times New Roman" w:cs="Times New Roman"/>
           <w:highlight w:val="yellow"/>
         </w:rPr>
-        <w:t>&lt;Project Name&gt;</w:t>
+        <w:t>&lt;</w:t>
+      </w:r>
+      <w:r>
+        <w:rPr>
+          <w:rFonts w:ascii="Times New Roman" w:hAnsi="Times New Roman" w:cs="Times New Roman"/>
+          <w:highlight w:val="yellow"/>
+        </w:rPr>
+        <w:t>Community Toolshed Checkout Application</w:t>
+      </w:r>
+      <w:r>
+        <w:rPr>
+          <w:rFonts w:ascii="Times New Roman" w:hAnsi="Times New Roman" w:cs="Times New Roman"/>
+          <w:highlight w:val="yellow"/>
+        </w:rPr>
+        <w:t>&gt;</w:t>
       </w:r>
     </w:p>
     <w:bookmarkEnd w:id="0"/>
     <w:p>
       <w:pPr>
         <w:pStyle w:val="Heading1"/>
-      </w:pPr>
-      <w:r>
+        <w:rPr>
+          <w:rFonts w:ascii="Times New Roman" w:hAnsi="Times New Roman" w:cs="Times New Roman"/>
+        </w:rPr>
+      </w:pPr>
+      <w:r>
+        <w:rPr>
+          <w:rFonts w:ascii="Times New Roman" w:hAnsi="Times New Roman" w:cs="Times New Roman"/>
+        </w:rPr>
         <w:t>Project Overview</w:t>
       </w:r>
     </w:p>
     <w:p>
+      <w:pPr>
+        <w:rPr>
+          <w:rFonts w:ascii="Times New Roman" w:hAnsi="Times New Roman" w:cs="Times New Roman"/>
+        </w:rPr>
+      </w:pPr>
       <w:bookmarkStart w:id="1" w:name="Team"/>
       <w:r>
+        <w:rPr>
+          <w:rFonts w:ascii="Times New Roman" w:hAnsi="Times New Roman" w:cs="Times New Roman"/>
+        </w:rPr>
         <w:t xml:space="preserve">This project aims to build </w:t>
       </w:r>
       <w:r>
-        <w:t>a system for running an auction at a school or church activity</w:t>
-      </w:r>
-      <w:r>
-        <w:t>.</w:t>
+        <w:rPr>
+          <w:rFonts w:ascii="Times New Roman" w:hAnsi="Times New Roman" w:cs="Times New Roman"/>
+        </w:rPr>
+        <w:t>a</w:t>
+      </w:r>
+      <w:r>
+        <w:rPr>
+          <w:rFonts w:ascii="Times New Roman" w:hAnsi="Times New Roman" w:cs="Times New Roman"/>
+        </w:rPr>
+        <w:t>n application</w:t>
+      </w:r>
+      <w:r>
+        <w:rPr>
+          <w:rFonts w:ascii="Times New Roman" w:hAnsi="Times New Roman" w:cs="Times New Roman"/>
+        </w:rPr>
+        <w:t xml:space="preserve"> </w:t>
+      </w:r>
+      <w:r>
+        <w:rPr>
+          <w:rFonts w:ascii="Times New Roman" w:hAnsi="Times New Roman" w:cs="Times New Roman"/>
+        </w:rPr>
+        <w:t>to keep</w:t>
+      </w:r>
+      <w:r>
+        <w:rPr>
+          <w:rFonts w:ascii="Times New Roman" w:hAnsi="Times New Roman" w:cs="Times New Roman"/>
+        </w:rPr>
+        <w:t xml:space="preserve"> </w:t>
+      </w:r>
+      <w:r>
+        <w:rPr>
+          <w:rFonts w:ascii="Times New Roman" w:hAnsi="Times New Roman" w:cs="Times New Roman"/>
+        </w:rPr>
+        <w:t>track of the inventory of</w:t>
+      </w:r>
+      <w:r>
+        <w:rPr>
+          <w:rFonts w:ascii="Times New Roman" w:hAnsi="Times New Roman" w:cs="Times New Roman"/>
+        </w:rPr>
+        <w:t xml:space="preserve"> a</w:t>
+      </w:r>
+      <w:r>
+        <w:rPr>
+          <w:rFonts w:ascii="Times New Roman" w:hAnsi="Times New Roman" w:cs="Times New Roman"/>
+        </w:rPr>
+        <w:t xml:space="preserve"> toolshed. It also aims to provide a web based reservation system for the toolshed.</w:t>
       </w:r>
     </w:p>
     <w:p>
       <w:pPr>
         <w:rPr>
+          <w:rFonts w:ascii="Times New Roman" w:hAnsi="Times New Roman" w:cs="Times New Roman"/>
           <w:i/>
         </w:rPr>
       </w:pPr>
       <w:r>
-        <w:t>The auction system will be for managing a live event, not running an online auction like e-bay</w:t>
-      </w:r>
-      <w:r>
-        <w:t>.</w:t>
-      </w:r>
-      <w:r>
-        <w:t xml:space="preserve"> It aims to replace paper voting with a mobile phone system so that people can know what they’ve spent so far and will also help tally the results at the end of the night. The system will su</w:t>
-      </w:r>
-      <w:bookmarkStart w:id="2" w:name="_GoBack"/>
-      <w:bookmarkEnd w:id="2"/>
-      <w:r>
-        <w:t>pport both a silent auction and a live auction and be capable of running on a PC (for an administrator) and iOS and Android mobile devices.</w:t>
+        <w:rPr>
+          <w:rFonts w:ascii="Times New Roman" w:hAnsi="Times New Roman" w:cs="Times New Roman"/>
+        </w:rPr>
+        <w:t>This application will provide inventory and member management features for</w:t>
+      </w:r>
+      <w:r>
+        <w:rPr>
+          <w:rFonts w:ascii="Times New Roman" w:hAnsi="Times New Roman" w:cs="Times New Roman"/>
+        </w:rPr>
+        <w:t xml:space="preserve"> toolshed</w:t>
+      </w:r>
+      <w:r>
+        <w:rPr>
+          <w:rFonts w:ascii="Times New Roman" w:hAnsi="Times New Roman" w:cs="Times New Roman"/>
+        </w:rPr>
+        <w:t xml:space="preserve"> administrators by providing data on </w:t>
+      </w:r>
+      <w:r>
+        <w:rPr>
+          <w:rFonts w:ascii="Times New Roman" w:hAnsi="Times New Roman" w:cs="Times New Roman"/>
+        </w:rPr>
+        <w:t xml:space="preserve">which tools have been checked out to which members. It will display late fees owed by members, as well as list tools that have been reported broken. The application will allow members of the toolshed to make reservations for tools online, and potentially be notified when their tools are ready for pickup. </w:t>
       </w:r>
     </w:p>
     <w:p>
       <w:pPr>
         <w:pStyle w:val="Heading1"/>
-      </w:pPr>
-      <w:r>
+        <w:rPr>
+          <w:rFonts w:ascii="Times New Roman" w:hAnsi="Times New Roman" w:cs="Times New Roman"/>
+        </w:rPr>
+      </w:pPr>
+      <w:r>
+        <w:rPr>
+          <w:rFonts w:ascii="Times New Roman" w:hAnsi="Times New Roman" w:cs="Times New Roman"/>
+        </w:rPr>
         <w:t>Team Organization</w:t>
       </w:r>
       <w:bookmarkEnd w:id="1"/>
@@ -68,72 +159,136 @@
     <w:p>
       <w:pPr>
         <w:rPr>
+          <w:rFonts w:ascii="Times New Roman" w:hAnsi="Times New Roman" w:cs="Times New Roman"/>
+        </w:rPr>
+      </w:pPr>
+      <w:r>
+        <w:rPr>
+          <w:rFonts w:ascii="Times New Roman" w:hAnsi="Times New Roman" w:cs="Times New Roman"/>
+        </w:rPr>
+        <w:t xml:space="preserve">This will be a </w:t>
+      </w:r>
+      <w:r>
+        <w:rPr>
+          <w:rFonts w:ascii="Times New Roman" w:hAnsi="Times New Roman" w:cs="Times New Roman"/>
+        </w:rPr>
+        <w:t>self-directed team. Each member will be given autonomy over deciding how a job will be done. Each team member will then report back to the group to ensure goals are met. The team members will initially be responsible for one to two aspects of the project at a time. After review, another team member may be assigned to correct or enhance an aspect of project that has already been completed.</w:t>
+      </w:r>
+    </w:p>
+    <w:p>
+      <w:pPr>
+        <w:rPr>
+          <w:rFonts w:ascii="Times New Roman" w:hAnsi="Times New Roman" w:cs="Times New Roman"/>
           <w:i/>
           <w:highlight w:val="yellow"/>
         </w:rPr>
       </w:pPr>
       <w:r>
         <w:rPr>
+          <w:rFonts w:ascii="Times New Roman" w:hAnsi="Times New Roman" w:cs="Times New Roman"/>
           <w:i/>
           <w:highlight w:val="yellow"/>
         </w:rPr>
-        <w:t xml:space="preserve">(The team description should be complete and accurate, yet concise. You may refer to the text book or other authors for standard team organizations. Be sure to describe any team philosophies that you intend </w:t>
-      </w:r>
-      <w:r>
-        <w:rPr>
+        <w:t xml:space="preserve"> </w:t>
+      </w:r>
+      <w:r>
+        <w:rPr>
+          <w:rFonts w:ascii="Times New Roman" w:hAnsi="Times New Roman" w:cs="Times New Roman"/>
           <w:i/>
           <w:highlight w:val="yellow"/>
         </w:rPr>
-        <w:t xml:space="preserve">to </w:t>
-      </w:r>
-      <w:r>
-        <w:rPr>
+        <w:t xml:space="preserve">(The team description should be complete and accurate, yet concise. You may refer to the text book or other authors for standard team organizations. Be sure to describe any team philosophies that you intend </w:t>
+      </w:r>
+      <w:r>
+        <w:rPr>
+          <w:rFonts w:ascii="Times New Roman" w:hAnsi="Times New Roman" w:cs="Times New Roman"/>
           <w:i/>
           <w:highlight w:val="yellow"/>
         </w:rPr>
-        <w:t>adapt (e.g. egoless programming). You may use a figure to describe your team organization.</w:t>
-      </w:r>
-      <w:r>
-        <w:rPr>
+        <w:t xml:space="preserve">to </w:t>
+      </w:r>
+      <w:r>
+        <w:rPr>
+          <w:rFonts w:ascii="Times New Roman" w:hAnsi="Times New Roman" w:cs="Times New Roman"/>
           <w:i/>
           <w:highlight w:val="yellow"/>
         </w:rPr>
-        <w:t xml:space="preserve">  Also, you may anticipate shifts in responsibilities as the project progresses</w:t>
-      </w:r>
-      <w:r>
-        <w:rPr>
+        <w:t>adapt (e.g. egoless programming). You may use a figure to describe your team organization.</w:t>
+      </w:r>
+      <w:r>
+        <w:rPr>
+          <w:rFonts w:ascii="Times New Roman" w:hAnsi="Times New Roman" w:cs="Times New Roman"/>
           <w:i/>
           <w:highlight w:val="yellow"/>
         </w:rPr>
+        <w:t xml:space="preserve">  Also, you may anticipate shifts in responsibilities as the project progresses</w:t>
+      </w:r>
+      <w:r>
+        <w:rPr>
+          <w:rFonts w:ascii="Times New Roman" w:hAnsi="Times New Roman" w:cs="Times New Roman"/>
+          <w:i/>
+          <w:highlight w:val="yellow"/>
+        </w:rPr>
         <w:t>)</w:t>
       </w:r>
     </w:p>
     <w:p>
       <w:pPr>
         <w:pStyle w:val="Heading1"/>
-      </w:pPr>
-      <w:bookmarkStart w:id="3" w:name="Process"/>
-      <w:r>
+        <w:rPr>
+          <w:rFonts w:ascii="Times New Roman" w:hAnsi="Times New Roman" w:cs="Times New Roman"/>
+        </w:rPr>
+      </w:pPr>
+      <w:bookmarkStart w:id="2" w:name="Process"/>
+      <w:r>
+        <w:rPr>
+          <w:rFonts w:ascii="Times New Roman" w:hAnsi="Times New Roman" w:cs="Times New Roman"/>
+        </w:rPr>
         <w:t>Software Development Process</w:t>
       </w:r>
-      <w:bookmarkEnd w:id="3"/>
+      <w:bookmarkEnd w:id="2"/>
     </w:p>
     <w:p>
-      <w:r>
+      <w:pPr>
+        <w:rPr>
+          <w:rFonts w:ascii="Times New Roman" w:hAnsi="Times New Roman" w:cs="Times New Roman"/>
+        </w:rPr>
+      </w:pPr>
+      <w:r>
+        <w:rPr>
+          <w:rFonts w:ascii="Times New Roman" w:hAnsi="Times New Roman" w:cs="Times New Roman"/>
+        </w:rPr>
         <w:t xml:space="preserve">The development will </w:t>
       </w:r>
       <w:r>
+        <w:rPr>
+          <w:rFonts w:ascii="Times New Roman" w:hAnsi="Times New Roman" w:cs="Times New Roman"/>
+        </w:rPr>
         <w:t xml:space="preserve">be broken up into five phases.  </w:t>
       </w:r>
       <w:r>
+        <w:rPr>
+          <w:rFonts w:ascii="Times New Roman" w:hAnsi="Times New Roman" w:cs="Times New Roman"/>
+        </w:rPr>
         <w:t>Each</w:t>
       </w:r>
       <w:r>
+        <w:rPr>
+          <w:rFonts w:ascii="Times New Roman" w:hAnsi="Times New Roman" w:cs="Times New Roman"/>
+        </w:rPr>
         <w:t xml:space="preserve"> phase will be a little like a Sprint in an Agile method and a little like an iteration in a Spiral process.  Specifically, each phase will be like a Sprint, in that work to be done will be organized into small tasks, placed into a “backlog”, and prioritized.   Then, using on time-box scheduling, the team will decide which tasks the phase (Sprint) will address.  The team will use a Scrum Board to keep track of tasks in the backlog, those that will be part of the current Sprint, those in progress, and those that are done.</w:t>
       </w:r>
     </w:p>
     <w:p>
-      <w:r>
+      <w:pPr>
+        <w:rPr>
+          <w:rFonts w:ascii="Times New Roman" w:hAnsi="Times New Roman" w:cs="Times New Roman"/>
+        </w:rPr>
+      </w:pPr>
+      <w:r>
+        <w:rPr>
+          <w:rFonts w:ascii="Times New Roman" w:hAnsi="Times New Roman" w:cs="Times New Roman"/>
+        </w:rPr>
         <w:t>Each phase will also be a little like an iteration in a Spiral process, in that each phase will include some risk analysis and that any development activity (requirements capture, analysis, design, implementation, etc.) can be done during any phase.  Early phases will focus on understanding (requirements capture and analysis) and subsequent phases will focus on design and implementation.  Each phase will include a retrospective.</w:t>
       </w:r>
     </w:p>
@@ -370,15 +525,7 @@
                 <w:sz w:val="24"/>
                 <w:szCs w:val="24"/>
               </w:rPr>
-              <w:t xml:space="preserve">, </w:t>
-            </w:r>
-            <w:r>
-              <w:rPr>
-                <w:rFonts w:ascii="Times New Roman" w:eastAsia="Times New Roman" w:hAnsi="Times New Roman" w:cs="Times New Roman"/>
-                <w:sz w:val="24"/>
-                <w:szCs w:val="24"/>
-              </w:rPr>
-              <w:t>Architectural, UI, and DB Design</w:t>
+              <w:t>, Architectural, UI, and DB Design</w:t>
             </w:r>
           </w:p>
         </w:tc>
@@ -413,6 +560,7 @@
                 <w:sz w:val="24"/>
                 <w:szCs w:val="24"/>
               </w:rPr>
+              <w:lastRenderedPageBreak/>
               <w:t>3</w:t>
             </w:r>
           </w:p>
@@ -538,51 +686,144 @@
         </w:tc>
       </w:tr>
     </w:tbl>
-    <w:p/>
     <w:p>
-      <w:r>
-        <w:lastRenderedPageBreak/>
-        <w:t>W</w:t>
-      </w:r>
-      <w:r>
-        <w:t>e wi</w:t>
-      </w:r>
-      <w:r>
-        <w:t xml:space="preserve">ll use </w:t>
-      </w:r>
-      <w:r>
-        <w:t>Unified Modeling Language (UML)</w:t>
-      </w:r>
-      <w:r>
-        <w:t xml:space="preserve"> to document user goals, structural concepts, component interactions, and behaviors.</w:t>
-      </w:r>
+      <w:pPr>
+        <w:rPr>
+          <w:rFonts w:ascii="Times New Roman" w:hAnsi="Times New Roman" w:cs="Times New Roman"/>
+        </w:rPr>
+      </w:pPr>
     </w:p>
     <w:p>
       <w:pPr>
-        <w:pStyle w:val="Heading1"/>
-      </w:pPr>
-      <w:r>
-        <w:t>Communication policies</w:t>
-      </w:r>
-      <w:r>
-        <w:t xml:space="preserve">, </w:t>
-      </w:r>
-      <w:r>
-        <w:t>procedures</w:t>
-      </w:r>
-      <w:r>
-        <w:t>, and tools</w:t>
+        <w:rPr>
+          <w:rFonts w:ascii="Times New Roman" w:hAnsi="Times New Roman" w:cs="Times New Roman"/>
+        </w:rPr>
+      </w:pPr>
+      <w:r>
+        <w:rPr>
+          <w:rFonts w:ascii="Times New Roman" w:hAnsi="Times New Roman" w:cs="Times New Roman"/>
+        </w:rPr>
+        <w:t>W</w:t>
+      </w:r>
+      <w:r>
+        <w:rPr>
+          <w:rFonts w:ascii="Times New Roman" w:hAnsi="Times New Roman" w:cs="Times New Roman"/>
+        </w:rPr>
+        <w:t>e wi</w:t>
+      </w:r>
+      <w:r>
+        <w:rPr>
+          <w:rFonts w:ascii="Times New Roman" w:hAnsi="Times New Roman" w:cs="Times New Roman"/>
+        </w:rPr>
+        <w:t xml:space="preserve">ll use </w:t>
+      </w:r>
+      <w:r>
+        <w:rPr>
+          <w:rFonts w:ascii="Times New Roman" w:hAnsi="Times New Roman" w:cs="Times New Roman"/>
+        </w:rPr>
+        <w:t>Unified Modeling Language (UML)</w:t>
+      </w:r>
+      <w:r>
+        <w:rPr>
+          <w:rFonts w:ascii="Times New Roman" w:hAnsi="Times New Roman" w:cs="Times New Roman"/>
+        </w:rPr>
+        <w:t xml:space="preserve"> to document user goals, structural concepts, component interactions, and behaviors.</w:t>
       </w:r>
     </w:p>
     <w:p>
       <w:pPr>
-        <w:rPr>
+        <w:pStyle w:val="Heading1"/>
+        <w:rPr>
+          <w:rFonts w:ascii="Times New Roman" w:hAnsi="Times New Roman" w:cs="Times New Roman"/>
+        </w:rPr>
+      </w:pPr>
+      <w:r>
+        <w:rPr>
+          <w:rFonts w:ascii="Times New Roman" w:hAnsi="Times New Roman" w:cs="Times New Roman"/>
+        </w:rPr>
+        <w:t>Communication policies</w:t>
+      </w:r>
+      <w:r>
+        <w:rPr>
+          <w:rFonts w:ascii="Times New Roman" w:hAnsi="Times New Roman" w:cs="Times New Roman"/>
+        </w:rPr>
+        <w:t xml:space="preserve">, </w:t>
+      </w:r>
+      <w:r>
+        <w:rPr>
+          <w:rFonts w:ascii="Times New Roman" w:hAnsi="Times New Roman" w:cs="Times New Roman"/>
+        </w:rPr>
+        <w:t>procedures</w:t>
+      </w:r>
+      <w:r>
+        <w:rPr>
+          <w:rFonts w:ascii="Times New Roman" w:hAnsi="Times New Roman" w:cs="Times New Roman"/>
+        </w:rPr>
+        <w:t>, and tools</w:t>
+      </w:r>
+    </w:p>
+    <w:p>
+      <w:pPr>
+        <w:rPr>
+          <w:rFonts w:ascii="Times New Roman" w:hAnsi="Times New Roman" w:cs="Times New Roman"/>
+        </w:rPr>
+      </w:pPr>
+      <w:r>
+        <w:rPr>
+          <w:rFonts w:ascii="Times New Roman" w:hAnsi="Times New Roman" w:cs="Times New Roman"/>
+        </w:rPr>
+        <w:t xml:space="preserve">The team will communicate through </w:t>
+      </w:r>
+      <w:r>
+        <w:rPr>
+          <w:rFonts w:ascii="Times New Roman" w:hAnsi="Times New Roman" w:cs="Times New Roman"/>
+        </w:rPr>
+        <w:t>the GroupMe app for all conversations and discussions not made in person. We will meet weekly to review</w:t>
+      </w:r>
+      <w:r>
+        <w:rPr>
+          <w:rFonts w:ascii="Times New Roman" w:hAnsi="Times New Roman" w:cs="Times New Roman"/>
+        </w:rPr>
+        <w:t xml:space="preserve"> current</w:t>
+      </w:r>
+      <w:r>
+        <w:rPr>
+          <w:rFonts w:ascii="Times New Roman" w:hAnsi="Times New Roman" w:cs="Times New Roman"/>
+        </w:rPr>
+        <w:t xml:space="preserve"> goals and the </w:t>
+      </w:r>
+      <w:r>
+        <w:rPr>
+          <w:rFonts w:ascii="Times New Roman" w:hAnsi="Times New Roman" w:cs="Times New Roman"/>
+        </w:rPr>
+        <w:t>status</w:t>
+      </w:r>
+      <w:r>
+        <w:rPr>
+          <w:rFonts w:ascii="Times New Roman" w:hAnsi="Times New Roman" w:cs="Times New Roman"/>
+        </w:rPr>
+        <w:t xml:space="preserve"> of the project, and to make new assignments if necessary.</w:t>
+      </w:r>
+      <w:r>
+        <w:rPr>
+          <w:rFonts w:ascii="Times New Roman" w:hAnsi="Times New Roman" w:cs="Times New Roman"/>
+        </w:rPr>
+        <w:t xml:space="preserve"> Face to face meetings will be scheduled based on the availability of all team members. </w:t>
+      </w:r>
+      <w:bookmarkStart w:id="3" w:name="_GoBack"/>
+      <w:bookmarkEnd w:id="3"/>
+    </w:p>
+    <w:p>
+      <w:pPr>
+        <w:rPr>
+          <w:rFonts w:ascii="Times New Roman" w:hAnsi="Times New Roman" w:cs="Times New Roman"/>
           <w:i/>
           <w:highlight w:val="yellow"/>
         </w:rPr>
       </w:pPr>
       <w:r>
         <w:rPr>
+          <w:rFonts w:ascii="Times New Roman" w:hAnsi="Times New Roman" w:cs="Times New Roman"/>
           <w:i/>
           <w:highlight w:val="yellow"/>
         </w:rPr>
@@ -592,8 +833,14 @@
     <w:p>
       <w:pPr>
         <w:pStyle w:val="Heading1"/>
-      </w:pPr>
-      <w:r>
+        <w:rPr>
+          <w:rFonts w:ascii="Times New Roman" w:hAnsi="Times New Roman" w:cs="Times New Roman"/>
+        </w:rPr>
+      </w:pPr>
+      <w:r>
+        <w:rPr>
+          <w:rFonts w:ascii="Times New Roman" w:hAnsi="Times New Roman" w:cs="Times New Roman"/>
+        </w:rPr>
         <w:t>Configuration Management</w:t>
       </w:r>
     </w:p>
@@ -1100,7 +1347,7 @@
       </w:pPr>
     </w:pPrDefault>
   </w:docDefaults>
-  <w:latentStyles w:defLockedState="0" w:defUIPriority="99" w:defSemiHidden="0" w:defUnhideWhenUsed="0" w:defQFormat="0" w:count="377">
+  <w:latentStyles w:defLockedState="0" w:defUIPriority="99" w:defSemiHidden="0" w:defUnhideWhenUsed="0" w:defQFormat="0" w:count="375">
     <w:lsdException w:name="Normal" w:uiPriority="0" w:qFormat="1"/>
     <w:lsdException w:name="heading 1" w:uiPriority="9" w:qFormat="1"/>
     <w:lsdException w:name="heading 2" w:semiHidden="1" w:uiPriority="9" w:unhideWhenUsed="1" w:qFormat="1"/>
@@ -1206,6 +1453,7 @@
     <w:lsdException w:name="HTML Sample" w:semiHidden="1" w:unhideWhenUsed="1"/>
     <w:lsdException w:name="HTML Typewriter" w:semiHidden="1" w:unhideWhenUsed="1"/>
     <w:lsdException w:name="HTML Variable" w:semiHidden="1" w:unhideWhenUsed="1"/>
+    <w:lsdException w:name="Normal Table" w:semiHidden="1" w:unhideWhenUsed="1"/>
     <w:lsdException w:name="annotation subject" w:semiHidden="1" w:unhideWhenUsed="1"/>
     <w:lsdException w:name="No List" w:semiHidden="1" w:unhideWhenUsed="1"/>
     <w:lsdException w:name="Outline List 1" w:semiHidden="1" w:unhideWhenUsed="1"/>
@@ -1251,9 +1499,11 @@
     <w:lsdException w:name="Table Subtle 1" w:semiHidden="1" w:unhideWhenUsed="1"/>
     <w:lsdException w:name="Table Subtle 2" w:semiHidden="1" w:unhideWhenUsed="1"/>
     <w:lsdException w:name="Table Web 1" w:semiHidden="1" w:unhideWhenUsed="1"/>
+    <w:lsdException w:name="Table Web 2" w:semiHidden="1" w:unhideWhenUsed="1"/>
     <w:lsdException w:name="Table Web 3" w:semiHidden="1" w:unhideWhenUsed="1"/>
     <w:lsdException w:name="Balloon Text" w:semiHidden="1" w:unhideWhenUsed="1"/>
     <w:lsdException w:name="Table Grid" w:uiPriority="59"/>
+    <w:lsdException w:name="Table Theme" w:semiHidden="1" w:unhideWhenUsed="1"/>
     <w:lsdException w:name="Placeholder Text" w:semiHidden="1"/>
     <w:lsdException w:name="No Spacing" w:uiPriority="1" w:qFormat="1"/>
     <w:lsdException w:name="Light Shading" w:uiPriority="60"/>
@@ -1464,8 +1714,6 @@
     <w:lsdException w:name="Smart Hyperlink" w:semiHidden="1" w:unhideWhenUsed="1"/>
     <w:lsdException w:name="Hashtag" w:semiHidden="1" w:unhideWhenUsed="1"/>
     <w:lsdException w:name="Unresolved Mention" w:semiHidden="1" w:unhideWhenUsed="1"/>
-    <w:lsdException w:name="Smart Link" w:semiHidden="1" w:unhideWhenUsed="1"/>
-    <w:lsdException w:name="Smart Link Error" w:semiHidden="1" w:unhideWhenUsed="1"/>
   </w:latentStyles>
   <w:style w:type="paragraph" w:default="1" w:styleId="Normal">
     <w:name w:val="Normal"/>
@@ -2585,7 +2833,7 @@
 </file>
 
 <file path=customXml/itemProps1.xml><?xml version="1.0" encoding="utf-8"?>
-<ds:datastoreItem xmlns:ds="http://schemas.openxmlformats.org/officeDocument/2006/customXml" ds:itemID="{CFB9E5B9-519A-42CA-9375-37A4802C2EE0}">
+<ds:datastoreItem xmlns:ds="http://schemas.openxmlformats.org/officeDocument/2006/customXml" ds:itemID="{2A0C643F-9829-4951-B26A-4E729936A954}">
   <ds:schemaRefs>
     <ds:schemaRef ds:uri="http://schemas.openxmlformats.org/officeDocument/2006/bibliography"/>
   </ds:schemaRefs>

</xml_diff>

<commit_message>
Finished project overview in the project plan template.
</commit_message>
<xml_diff>
--- a/docs/ProjectPlanTemplate.docx
+++ b/docs/ProjectPlanTemplate.docx
@@ -8,10 +8,7 @@
       </w:pPr>
       <w:bookmarkStart w:id="0" w:name="Top"/>
       <w:r>
-        <w:rPr>
-          <w:highlight w:val="yellow"/>
-        </w:rPr>
-        <w:t>&lt;Project Name&gt;</w:t>
+        <w:t>Tool Co-op</w:t>
       </w:r>
     </w:p>
     <w:bookmarkEnd w:id="0"/>
@@ -22,17 +19,11 @@
       <w:r>
         <w:t>Project Overview</w:t>
       </w:r>
+      <w:bookmarkStart w:id="1" w:name="Team"/>
     </w:p>
     <w:p>
-      <w:bookmarkStart w:id="1" w:name="Team"/>
-      <w:r>
-        <w:t xml:space="preserve">This project aims to build </w:t>
-      </w:r>
-      <w:r>
-        <w:t>a system for running an auction at a school or church activity</w:t>
-      </w:r>
-      <w:r>
-        <w:t>.</w:t>
+      <w:r>
+        <w:t>This project aims to build a system for renting out tools for a community of users.</w:t>
       </w:r>
     </w:p>
     <w:p>
@@ -42,26 +33,31 @@
         </w:rPr>
       </w:pPr>
       <w:r>
-        <w:t>The auction system will be for managing a live event, not running an online auction like e-bay</w:t>
-      </w:r>
-      <w:r>
-        <w:t>.</w:t>
-      </w:r>
-      <w:r>
-        <w:t xml:space="preserve"> It aims to replace paper voting with a mobile phone system so that people can know what they’ve spent so far and will also help tally the results at the end of the night. The system will su</w:t>
+        <w:t>This tool co-op system will automatically handle the management of the tool warehouse who is managed by Joe. The software will handle everything from keeping track of tools in a database to renting out those tools to customers, keeping track of checkout and due dates. The overall project will automate the repetitive tasks that Joe does, but still giving Joe functionality such as checking tools and viewing reports of tools and user accounts.</w:t>
+      </w:r>
+      <w:r>
+        <w:t xml:space="preserve"> The primary priorities for the tool co-op </w:t>
+      </w:r>
+      <w:proofErr w:type="gramStart"/>
+      <w:r>
+        <w:t>is</w:t>
+      </w:r>
+      <w:proofErr w:type="gramEnd"/>
+      <w:r>
+        <w:t xml:space="preserve"> to provide tools for its community and maintain this business over a long period over time.</w:t>
+      </w:r>
+    </w:p>
+    <w:p>
+      <w:pPr>
+        <w:pStyle w:val="Heading1"/>
+      </w:pPr>
+      <w:r>
+        <w:t>Team Organizati</w:t>
       </w:r>
       <w:bookmarkStart w:id="2" w:name="_GoBack"/>
       <w:bookmarkEnd w:id="2"/>
       <w:r>
-        <w:t>pport both a silent auction and a live auction and be capable of running on a PC (for an administrator) and iOS and Android mobile devices.</w:t>
-      </w:r>
-    </w:p>
-    <w:p>
-      <w:pPr>
-        <w:pStyle w:val="Heading1"/>
-      </w:pPr>
-      <w:r>
-        <w:t>Team Organization</w:t>
+        <w:t>on</w:t>
       </w:r>
       <w:bookmarkEnd w:id="1"/>
     </w:p>
@@ -370,15 +366,7 @@
                 <w:sz w:val="24"/>
                 <w:szCs w:val="24"/>
               </w:rPr>
-              <w:t xml:space="preserve">, </w:t>
-            </w:r>
-            <w:r>
-              <w:rPr>
-                <w:rFonts w:ascii="Times New Roman" w:eastAsia="Times New Roman" w:hAnsi="Times New Roman" w:cs="Times New Roman"/>
-                <w:sz w:val="24"/>
-                <w:szCs w:val="24"/>
-              </w:rPr>
-              <w:t>Architectural, UI, and DB Design</w:t>
+              <w:t>, Architectural, UI, and DB Design</w:t>
             </w:r>
           </w:p>
         </w:tc>
@@ -1100,7 +1088,7 @@
       </w:pPr>
     </w:pPrDefault>
   </w:docDefaults>
-  <w:latentStyles w:defLockedState="0" w:defUIPriority="99" w:defSemiHidden="0" w:defUnhideWhenUsed="0" w:defQFormat="0" w:count="377">
+  <w:latentStyles w:defLockedState="0" w:defUIPriority="99" w:defSemiHidden="0" w:defUnhideWhenUsed="0" w:defQFormat="0" w:count="376">
     <w:lsdException w:name="Normal" w:uiPriority="0" w:qFormat="1"/>
     <w:lsdException w:name="heading 1" w:uiPriority="9" w:qFormat="1"/>
     <w:lsdException w:name="heading 2" w:semiHidden="1" w:uiPriority="9" w:unhideWhenUsed="1" w:qFormat="1"/>
@@ -1206,6 +1194,7 @@
     <w:lsdException w:name="HTML Sample" w:semiHidden="1" w:unhideWhenUsed="1"/>
     <w:lsdException w:name="HTML Typewriter" w:semiHidden="1" w:unhideWhenUsed="1"/>
     <w:lsdException w:name="HTML Variable" w:semiHidden="1" w:unhideWhenUsed="1"/>
+    <w:lsdException w:name="Normal Table" w:semiHidden="1" w:unhideWhenUsed="1"/>
     <w:lsdException w:name="annotation subject" w:semiHidden="1" w:unhideWhenUsed="1"/>
     <w:lsdException w:name="No List" w:semiHidden="1" w:unhideWhenUsed="1"/>
     <w:lsdException w:name="Outline List 1" w:semiHidden="1" w:unhideWhenUsed="1"/>
@@ -1251,9 +1240,11 @@
     <w:lsdException w:name="Table Subtle 1" w:semiHidden="1" w:unhideWhenUsed="1"/>
     <w:lsdException w:name="Table Subtle 2" w:semiHidden="1" w:unhideWhenUsed="1"/>
     <w:lsdException w:name="Table Web 1" w:semiHidden="1" w:unhideWhenUsed="1"/>
+    <w:lsdException w:name="Table Web 2" w:semiHidden="1" w:unhideWhenUsed="1"/>
     <w:lsdException w:name="Table Web 3" w:semiHidden="1" w:unhideWhenUsed="1"/>
     <w:lsdException w:name="Balloon Text" w:semiHidden="1" w:unhideWhenUsed="1"/>
     <w:lsdException w:name="Table Grid" w:uiPriority="59"/>
+    <w:lsdException w:name="Table Theme" w:semiHidden="1" w:unhideWhenUsed="1"/>
     <w:lsdException w:name="Placeholder Text" w:semiHidden="1"/>
     <w:lsdException w:name="No Spacing" w:uiPriority="1" w:qFormat="1"/>
     <w:lsdException w:name="Light Shading" w:uiPriority="60"/>
@@ -1465,7 +1456,6 @@
     <w:lsdException w:name="Hashtag" w:semiHidden="1" w:unhideWhenUsed="1"/>
     <w:lsdException w:name="Unresolved Mention" w:semiHidden="1" w:unhideWhenUsed="1"/>
     <w:lsdException w:name="Smart Link" w:semiHidden="1" w:unhideWhenUsed="1"/>
-    <w:lsdException w:name="Smart Link Error" w:semiHidden="1" w:unhideWhenUsed="1"/>
   </w:latentStyles>
   <w:style w:type="paragraph" w:default="1" w:styleId="Normal">
     <w:name w:val="Normal"/>
@@ -2585,7 +2575,7 @@
 </file>
 
 <file path=customXml/itemProps1.xml><?xml version="1.0" encoding="utf-8"?>
-<ds:datastoreItem xmlns:ds="http://schemas.openxmlformats.org/officeDocument/2006/customXml" ds:itemID="{CFB9E5B9-519A-42CA-9375-37A4802C2EE0}">
+<ds:datastoreItem xmlns:ds="http://schemas.openxmlformats.org/officeDocument/2006/customXml" ds:itemID="{852C1A10-FA7C-8241-9724-2ECFB0DABAED}">
   <ds:schemaRefs>
     <ds:schemaRef ds:uri="http://schemas.openxmlformats.org/officeDocument/2006/bibliography"/>
   </ds:schemaRefs>

</xml_diff>

<commit_message>
Worked on the communication section of the project plan.
</commit_message>
<xml_diff>
--- a/docs/ProjectPlanTemplate.docx
+++ b/docs/ProjectPlanTemplate.docx
@@ -52,12 +52,7 @@
         <w:pStyle w:val="Heading1"/>
       </w:pPr>
       <w:r>
-        <w:t>Team Organizati</w:t>
-      </w:r>
-      <w:bookmarkStart w:id="2" w:name="_GoBack"/>
-      <w:bookmarkEnd w:id="2"/>
-      <w:r>
-        <w:t>on</w:t>
+        <w:t>Team Organization</w:t>
       </w:r>
       <w:bookmarkEnd w:id="1"/>
     </w:p>
@@ -108,11 +103,11 @@
       <w:pPr>
         <w:pStyle w:val="Heading1"/>
       </w:pPr>
-      <w:bookmarkStart w:id="3" w:name="Process"/>
+      <w:bookmarkStart w:id="2" w:name="Process"/>
       <w:r>
         <w:t>Software Development Process</w:t>
       </w:r>
-      <w:bookmarkEnd w:id="3"/>
+      <w:bookmarkEnd w:id="2"/>
     </w:p>
     <w:p>
       <w:r>
@@ -564,18 +559,187 @@
     </w:p>
     <w:p>
       <w:pPr>
-        <w:rPr>
-          <w:i/>
-          <w:highlight w:val="yellow"/>
-        </w:rPr>
-      </w:pPr>
-      <w:r>
-        <w:rPr>
-          <w:i/>
-          <w:highlight w:val="yellow"/>
-        </w:rPr>
-        <w:t>(Describe your communication policies and procedures.)</w:t>
-      </w:r>
+        <w:tabs>
+          <w:tab w:val="left" w:pos="3094"/>
+        </w:tabs>
+        <w:rPr>
+          <w:b/>
+          <w:bCs/>
+          <w:iCs/>
+          <w:color w:val="000000" w:themeColor="text1"/>
+        </w:rPr>
+      </w:pPr>
+      <w:r>
+        <w:rPr>
+          <w:b/>
+          <w:bCs/>
+          <w:iCs/>
+          <w:color w:val="000000" w:themeColor="text1"/>
+        </w:rPr>
+        <w:t>Customer Communication</w:t>
+      </w:r>
+      <w:r>
+        <w:rPr>
+          <w:b/>
+          <w:bCs/>
+          <w:iCs/>
+          <w:color w:val="000000" w:themeColor="text1"/>
+        </w:rPr>
+        <w:tab/>
+      </w:r>
+    </w:p>
+    <w:p>
+      <w:pPr>
+        <w:tabs>
+          <w:tab w:val="left" w:pos="3094"/>
+        </w:tabs>
+        <w:rPr>
+          <w:iCs/>
+          <w:color w:val="000000" w:themeColor="text1"/>
+        </w:rPr>
+      </w:pPr>
+      <w:r>
+        <w:rPr>
+          <w:iCs/>
+          <w:color w:val="000000" w:themeColor="text1"/>
+        </w:rPr>
+        <w:t xml:space="preserve">To reasonably build what the customer desires, there is often </w:t>
+      </w:r>
+      <w:r>
+        <w:rPr>
+          <w:iCs/>
+          <w:color w:val="000000" w:themeColor="text1"/>
+        </w:rPr>
+        <w:t>(</w:t>
+      </w:r>
+      <w:r>
+        <w:rPr>
+          <w:iCs/>
+          <w:color w:val="000000" w:themeColor="text1"/>
+        </w:rPr>
+        <w:t>but not constant</w:t>
+      </w:r>
+      <w:r>
+        <w:rPr>
+          <w:iCs/>
+          <w:color w:val="000000" w:themeColor="text1"/>
+        </w:rPr>
+        <w:t>)</w:t>
+      </w:r>
+      <w:r>
+        <w:rPr>
+          <w:iCs/>
+          <w:color w:val="000000" w:themeColor="text1"/>
+        </w:rPr>
+        <w:t xml:space="preserve"> communication between the development team and the customer</w:t>
+      </w:r>
+      <w:r>
+        <w:rPr>
+          <w:iCs/>
+          <w:color w:val="000000" w:themeColor="text1"/>
+        </w:rPr>
+        <w:t xml:space="preserve"> in the agile methodology</w:t>
+      </w:r>
+      <w:r>
+        <w:rPr>
+          <w:iCs/>
+          <w:color w:val="000000" w:themeColor="text1"/>
+        </w:rPr>
+        <w:t xml:space="preserve">. Since our project is not being shipped to </w:t>
+      </w:r>
+      <w:r>
+        <w:rPr>
+          <w:iCs/>
+          <w:color w:val="000000" w:themeColor="text1"/>
+        </w:rPr>
+        <w:t>anyone</w:t>
+      </w:r>
+      <w:r>
+        <w:rPr>
+          <w:iCs/>
+          <w:color w:val="000000" w:themeColor="text1"/>
+        </w:rPr>
+        <w:t xml:space="preserve">, </w:t>
+      </w:r>
+      <w:r>
+        <w:rPr>
+          <w:iCs/>
+          <w:color w:val="000000" w:themeColor="text1"/>
+        </w:rPr>
+        <w:t>we</w:t>
+      </w:r>
+      <w:r>
+        <w:rPr>
+          <w:iCs/>
+          <w:color w:val="000000" w:themeColor="text1"/>
+        </w:rPr>
+        <w:t xml:space="preserve"> will roleplay as the customers and test the product this way.</w:t>
+      </w:r>
+      <w:r>
+        <w:rPr>
+          <w:iCs/>
+          <w:color w:val="000000" w:themeColor="text1"/>
+        </w:rPr>
+        <w:t xml:space="preserve"> Switching between customer and developer mindsets is necessary in giving insight to the usability and intuitiveness of our product.</w:t>
+      </w:r>
+    </w:p>
+    <w:p>
+      <w:pPr>
+        <w:rPr>
+          <w:b/>
+          <w:bCs/>
+          <w:iCs/>
+          <w:color w:val="000000" w:themeColor="text1"/>
+        </w:rPr>
+      </w:pPr>
+      <w:r>
+        <w:rPr>
+          <w:b/>
+          <w:bCs/>
+          <w:iCs/>
+          <w:color w:val="000000" w:themeColor="text1"/>
+        </w:rPr>
+        <w:t>Team Communication</w:t>
+      </w:r>
+      <w:bookmarkStart w:id="3" w:name="_GoBack"/>
+      <w:bookmarkEnd w:id="3"/>
+    </w:p>
+    <w:p>
+      <w:pPr>
+        <w:rPr>
+          <w:iCs/>
+          <w:color w:val="000000" w:themeColor="text1"/>
+        </w:rPr>
+      </w:pPr>
+      <w:r>
+        <w:rPr>
+          <w:iCs/>
+          <w:color w:val="000000" w:themeColor="text1"/>
+        </w:rPr>
+        <w:t xml:space="preserve">Communication will be necessary when each member takes time to work on the project. While we already </w:t>
+      </w:r>
+      <w:r>
+        <w:rPr>
+          <w:iCs/>
+          <w:color w:val="000000" w:themeColor="text1"/>
+        </w:rPr>
+        <w:t xml:space="preserve">know </w:t>
+      </w:r>
+      <w:r>
+        <w:rPr>
+          <w:iCs/>
+          <w:color w:val="000000" w:themeColor="text1"/>
+        </w:rPr>
+        <w:t>what each team member will do organizationally, it is necessary to know when and what each person will be doing so that everyone else on the team is aware. When our development team is not available to meet, we will communicate through GroupMe, a group messaging app.</w:t>
+      </w:r>
+    </w:p>
+    <w:p>
+      <w:pPr>
+        <w:rPr>
+          <w:iCs/>
+          <w:color w:val="000000" w:themeColor="text1"/>
+        </w:rPr>
+      </w:pPr>
     </w:p>
     <w:p>
       <w:pPr>
@@ -2575,7 +2739,7 @@
 </file>
 
 <file path=customXml/itemProps1.xml><?xml version="1.0" encoding="utf-8"?>
-<ds:datastoreItem xmlns:ds="http://schemas.openxmlformats.org/officeDocument/2006/customXml" ds:itemID="{852C1A10-FA7C-8241-9724-2ECFB0DABAED}">
+<ds:datastoreItem xmlns:ds="http://schemas.openxmlformats.org/officeDocument/2006/customXml" ds:itemID="{DF99B8DA-9E7F-A443-8BEC-C64064622F6E}">
   <ds:schemaRefs>
     <ds:schemaRef ds:uri="http://schemas.openxmlformats.org/officeDocument/2006/bibliography"/>
   </ds:schemaRefs>

</xml_diff>

<commit_message>
Updated the project plan. Ready for final review.
</commit_message>
<xml_diff>
--- a/docs/ProjectPlanTemplate.docx
+++ b/docs/ProjectPlanTemplate.docx
@@ -13,23 +13,20 @@
       <w:r>
         <w:rPr>
           <w:rFonts w:ascii="Times New Roman" w:hAnsi="Times New Roman" w:cs="Times New Roman"/>
-          <w:highlight w:val="yellow"/>
-        </w:rPr>
-        <w:t>&lt;</w:t>
-      </w:r>
-      <w:r>
-        <w:rPr>
-          <w:rFonts w:ascii="Times New Roman" w:hAnsi="Times New Roman" w:cs="Times New Roman"/>
-          <w:highlight w:val="yellow"/>
-        </w:rPr>
-        <w:t>Community Toolshed Checkout Application</w:t>
-      </w:r>
-      <w:r>
-        <w:rPr>
-          <w:rFonts w:ascii="Times New Roman" w:hAnsi="Times New Roman" w:cs="Times New Roman"/>
-          <w:highlight w:val="yellow"/>
-        </w:rPr>
-        <w:t>&gt;</w:t>
+        </w:rPr>
+        <w:t xml:space="preserve">Toolshed </w:t>
+      </w:r>
+      <w:r>
+        <w:rPr>
+          <w:rFonts w:ascii="Times New Roman" w:hAnsi="Times New Roman" w:cs="Times New Roman"/>
+        </w:rPr>
+        <w:t>Inventory</w:t>
+      </w:r>
+      <w:r>
+        <w:rPr>
+          <w:rFonts w:ascii="Times New Roman" w:hAnsi="Times New Roman" w:cs="Times New Roman"/>
+        </w:rPr>
+        <w:t xml:space="preserve"> Application</w:t>
       </w:r>
     </w:p>
     <w:bookmarkEnd w:id="0"/>
@@ -49,71 +46,90 @@
     </w:p>
     <w:p>
       <w:pPr>
+        <w:spacing w:after="0"/>
         <w:rPr>
           <w:rFonts w:ascii="Times New Roman" w:hAnsi="Times New Roman" w:cs="Times New Roman"/>
         </w:rPr>
       </w:pPr>
       <w:bookmarkStart w:id="1" w:name="Team"/>
-      <w:r>
-        <w:rPr>
-          <w:rFonts w:ascii="Times New Roman" w:hAnsi="Times New Roman" w:cs="Times New Roman"/>
-        </w:rPr>
-        <w:t xml:space="preserve">This project aims to build </w:t>
-      </w:r>
-      <w:r>
-        <w:rPr>
-          <w:rFonts w:ascii="Times New Roman" w:hAnsi="Times New Roman" w:cs="Times New Roman"/>
-        </w:rPr>
-        <w:t>a</w:t>
-      </w:r>
-      <w:r>
-        <w:rPr>
-          <w:rFonts w:ascii="Times New Roman" w:hAnsi="Times New Roman" w:cs="Times New Roman"/>
-        </w:rPr>
-        <w:t>n application</w:t>
-      </w:r>
-      <w:r>
-        <w:rPr>
-          <w:rFonts w:ascii="Times New Roman" w:hAnsi="Times New Roman" w:cs="Times New Roman"/>
-        </w:rPr>
-        <w:t xml:space="preserve"> </w:t>
-      </w:r>
-      <w:r>
-        <w:rPr>
-          <w:rFonts w:ascii="Times New Roman" w:hAnsi="Times New Roman" w:cs="Times New Roman"/>
-        </w:rPr>
-        <w:t>to keep</w:t>
-      </w:r>
-      <w:r>
-        <w:rPr>
-          <w:rFonts w:ascii="Times New Roman" w:hAnsi="Times New Roman" w:cs="Times New Roman"/>
-        </w:rPr>
-        <w:t xml:space="preserve"> </w:t>
-      </w:r>
-      <w:r>
-        <w:rPr>
-          <w:rFonts w:ascii="Times New Roman" w:hAnsi="Times New Roman" w:cs="Times New Roman"/>
-        </w:rPr>
-        <w:t>track of the inventory of</w:t>
-      </w:r>
-      <w:r>
-        <w:rPr>
-          <w:rFonts w:ascii="Times New Roman" w:hAnsi="Times New Roman" w:cs="Times New Roman"/>
-        </w:rPr>
-        <w:t xml:space="preserve"> a</w:t>
-      </w:r>
-      <w:r>
-        <w:rPr>
-          <w:rFonts w:ascii="Times New Roman" w:hAnsi="Times New Roman" w:cs="Times New Roman"/>
-        </w:rPr>
-        <w:t xml:space="preserve"> toolshed. It also aims to provide a web based reservation system for the toolshed.</w:t>
-      </w:r>
     </w:p>
     <w:p>
       <w:pPr>
         <w:rPr>
           <w:rFonts w:ascii="Times New Roman" w:hAnsi="Times New Roman" w:cs="Times New Roman"/>
-          <w:i/>
+        </w:rPr>
+      </w:pPr>
+      <w:r>
+        <w:rPr>
+          <w:rFonts w:ascii="Times New Roman" w:hAnsi="Times New Roman" w:cs="Times New Roman"/>
+        </w:rPr>
+        <w:t xml:space="preserve">This project aims to build </w:t>
+      </w:r>
+      <w:r>
+        <w:rPr>
+          <w:rFonts w:ascii="Times New Roman" w:hAnsi="Times New Roman" w:cs="Times New Roman"/>
+        </w:rPr>
+        <w:t>a</w:t>
+      </w:r>
+      <w:r>
+        <w:rPr>
+          <w:rFonts w:ascii="Times New Roman" w:hAnsi="Times New Roman" w:cs="Times New Roman"/>
+        </w:rPr>
+        <w:t>n application</w:t>
+      </w:r>
+      <w:r>
+        <w:rPr>
+          <w:rFonts w:ascii="Times New Roman" w:hAnsi="Times New Roman" w:cs="Times New Roman"/>
+        </w:rPr>
+        <w:t xml:space="preserve"> </w:t>
+      </w:r>
+      <w:r>
+        <w:rPr>
+          <w:rFonts w:ascii="Times New Roman" w:hAnsi="Times New Roman" w:cs="Times New Roman"/>
+        </w:rPr>
+        <w:t>to keep</w:t>
+      </w:r>
+      <w:r>
+        <w:rPr>
+          <w:rFonts w:ascii="Times New Roman" w:hAnsi="Times New Roman" w:cs="Times New Roman"/>
+        </w:rPr>
+        <w:t xml:space="preserve"> </w:t>
+      </w:r>
+      <w:r>
+        <w:rPr>
+          <w:rFonts w:ascii="Times New Roman" w:hAnsi="Times New Roman" w:cs="Times New Roman"/>
+        </w:rPr>
+        <w:t>track of</w:t>
+      </w:r>
+      <w:r>
+        <w:rPr>
+          <w:rFonts w:ascii="Times New Roman" w:hAnsi="Times New Roman" w:cs="Times New Roman"/>
+        </w:rPr>
+        <w:t xml:space="preserve"> community toolshed’s</w:t>
+      </w:r>
+      <w:r>
+        <w:rPr>
+          <w:rFonts w:ascii="Times New Roman" w:hAnsi="Times New Roman" w:cs="Times New Roman"/>
+        </w:rPr>
+        <w:t xml:space="preserve"> inventory</w:t>
+      </w:r>
+      <w:r>
+        <w:rPr>
+          <w:rFonts w:ascii="Times New Roman" w:hAnsi="Times New Roman" w:cs="Times New Roman"/>
+        </w:rPr>
+        <w:t>.</w:t>
+      </w:r>
+      <w:r>
+        <w:rPr>
+          <w:rFonts w:ascii="Times New Roman" w:hAnsi="Times New Roman" w:cs="Times New Roman"/>
+        </w:rPr>
+        <w:t xml:space="preserve"> It also aims to provide a web based reservation system for the toolshed.</w:t>
+      </w:r>
+    </w:p>
+    <w:p>
+      <w:pPr>
+        <w:rPr>
+          <w:rFonts w:ascii="Times New Roman" w:hAnsi="Times New Roman" w:cs="Times New Roman"/>
         </w:rPr>
       </w:pPr>
       <w:r>
@@ -138,7 +154,157 @@
         <w:rPr>
           <w:rFonts w:ascii="Times New Roman" w:hAnsi="Times New Roman" w:cs="Times New Roman"/>
         </w:rPr>
-        <w:t xml:space="preserve">which tools have been checked out to which members. It will display late fees owed by members, as well as list tools that have been reported broken. The application will allow members of the toolshed to make reservations for tools online, and potentially be notified when their tools are ready for pickup. </w:t>
+        <w:t>which tools have been checked out to which members.</w:t>
+      </w:r>
+      <w:r>
+        <w:rPr>
+          <w:rFonts w:ascii="Times New Roman" w:hAnsi="Times New Roman" w:cs="Times New Roman"/>
+        </w:rPr>
+        <w:t xml:space="preserve"> </w:t>
+      </w:r>
+      <w:r>
+        <w:rPr>
+          <w:rFonts w:ascii="Times New Roman" w:hAnsi="Times New Roman" w:cs="Times New Roman"/>
+        </w:rPr>
+        <w:t xml:space="preserve">The software will handle everything from keeping track of </w:t>
+      </w:r>
+      <w:r>
+        <w:rPr>
+          <w:rFonts w:ascii="Times New Roman" w:hAnsi="Times New Roman" w:cs="Times New Roman"/>
+        </w:rPr>
+        <w:t xml:space="preserve">available </w:t>
+      </w:r>
+      <w:r>
+        <w:rPr>
+          <w:rFonts w:ascii="Times New Roman" w:hAnsi="Times New Roman" w:cs="Times New Roman"/>
+        </w:rPr>
+        <w:t xml:space="preserve">tools in a database to renting out those tools to customers, </w:t>
+      </w:r>
+      <w:r>
+        <w:rPr>
+          <w:rFonts w:ascii="Times New Roman" w:hAnsi="Times New Roman" w:cs="Times New Roman"/>
+        </w:rPr>
+        <w:t xml:space="preserve">as well as </w:t>
+      </w:r>
+      <w:r>
+        <w:rPr>
+          <w:rFonts w:ascii="Times New Roman" w:hAnsi="Times New Roman" w:cs="Times New Roman"/>
+        </w:rPr>
+        <w:t xml:space="preserve">keeping track of checkout and due dates. </w:t>
+      </w:r>
+      <w:r>
+        <w:rPr>
+          <w:rFonts w:ascii="Times New Roman" w:hAnsi="Times New Roman" w:cs="Times New Roman"/>
+        </w:rPr>
+        <w:t xml:space="preserve"> It will display late fees owed by members, as well as list tools that have been reported broken. The application will allow members of the toolshed to make reservations for tools online, and potentially be notified when their tools are ready for pickup. </w:t>
+      </w:r>
+      <w:r>
+        <w:rPr>
+          <w:rFonts w:ascii="Times New Roman" w:hAnsi="Times New Roman" w:cs="Times New Roman"/>
+        </w:rPr>
+        <w:t xml:space="preserve">An extensive list of goals we aim to achieve while developing this product is given in the Product Requirements document in the GIT repository. </w:t>
+      </w:r>
+      <w:r>
+        <w:rPr>
+          <w:rFonts w:ascii="Times New Roman" w:hAnsi="Times New Roman" w:cs="Times New Roman"/>
+        </w:rPr>
+        <w:t xml:space="preserve">The primary </w:t>
+      </w:r>
+      <w:r>
+        <w:rPr>
+          <w:rFonts w:ascii="Times New Roman" w:hAnsi="Times New Roman" w:cs="Times New Roman"/>
+        </w:rPr>
+        <w:t>focus</w:t>
+      </w:r>
+      <w:r>
+        <w:rPr>
+          <w:rFonts w:ascii="Times New Roman" w:hAnsi="Times New Roman" w:cs="Times New Roman"/>
+        </w:rPr>
+        <w:t xml:space="preserve"> </w:t>
+      </w:r>
+      <w:r>
+        <w:rPr>
+          <w:rFonts w:ascii="Times New Roman" w:hAnsi="Times New Roman" w:cs="Times New Roman"/>
+        </w:rPr>
+        <w:t>o</w:t>
+      </w:r>
+      <w:r>
+        <w:rPr>
+          <w:rFonts w:ascii="Times New Roman" w:hAnsi="Times New Roman" w:cs="Times New Roman"/>
+        </w:rPr>
+        <w:t>f th</w:t>
+      </w:r>
+      <w:r>
+        <w:rPr>
+          <w:rFonts w:ascii="Times New Roman" w:hAnsi="Times New Roman" w:cs="Times New Roman"/>
+        </w:rPr>
+        <w:t>is application is to all</w:t>
+      </w:r>
+      <w:r>
+        <w:rPr>
+          <w:rFonts w:ascii="Times New Roman" w:hAnsi="Times New Roman" w:cs="Times New Roman"/>
+        </w:rPr>
+        <w:t>ow</w:t>
+      </w:r>
+      <w:r>
+        <w:rPr>
+          <w:rFonts w:ascii="Times New Roman" w:hAnsi="Times New Roman" w:cs="Times New Roman"/>
+        </w:rPr>
+        <w:t xml:space="preserve"> the community </w:t>
+      </w:r>
+      <w:r>
+        <w:rPr>
+          <w:rFonts w:ascii="Times New Roman" w:hAnsi="Times New Roman" w:cs="Times New Roman"/>
+        </w:rPr>
+        <w:t>tools</w:t>
+      </w:r>
+      <w:r>
+        <w:rPr>
+          <w:rFonts w:ascii="Times New Roman" w:hAnsi="Times New Roman" w:cs="Times New Roman"/>
+        </w:rPr>
+        <w:t xml:space="preserve">hed to </w:t>
+      </w:r>
+      <w:r>
+        <w:rPr>
+          <w:rFonts w:ascii="Times New Roman" w:hAnsi="Times New Roman" w:cs="Times New Roman"/>
+        </w:rPr>
+        <w:t xml:space="preserve">efficiently </w:t>
+      </w:r>
+      <w:r>
+        <w:rPr>
+          <w:rFonts w:ascii="Times New Roman" w:hAnsi="Times New Roman" w:cs="Times New Roman"/>
+        </w:rPr>
+        <w:t xml:space="preserve">keep track of its inventory and more easily </w:t>
+      </w:r>
+      <w:r>
+        <w:rPr>
+          <w:rFonts w:ascii="Times New Roman" w:hAnsi="Times New Roman" w:cs="Times New Roman"/>
+        </w:rPr>
+        <w:t xml:space="preserve">maintain </w:t>
+      </w:r>
+      <w:r>
+        <w:rPr>
+          <w:rFonts w:ascii="Times New Roman" w:hAnsi="Times New Roman" w:cs="Times New Roman"/>
+        </w:rPr>
+        <w:t>i</w:t>
+      </w:r>
+      <w:r>
+        <w:rPr>
+          <w:rFonts w:ascii="Times New Roman" w:hAnsi="Times New Roman" w:cs="Times New Roman"/>
+        </w:rPr>
+        <w:t>ts busines</w:t>
+      </w:r>
+      <w:r>
+        <w:rPr>
+          <w:rFonts w:ascii="Times New Roman" w:hAnsi="Times New Roman" w:cs="Times New Roman"/>
+        </w:rPr>
+        <w:t>s</w:t>
+      </w:r>
+      <w:r>
+        <w:rPr>
+          <w:rFonts w:ascii="Times New Roman" w:hAnsi="Times New Roman" w:cs="Times New Roman"/>
+        </w:rPr>
+        <w:t>.</w:t>
       </w:r>
     </w:p>
     <w:p>
@@ -158,78 +324,150 @@
     </w:p>
     <w:p>
       <w:pPr>
-        <w:rPr>
-          <w:rFonts w:ascii="Times New Roman" w:hAnsi="Times New Roman" w:cs="Times New Roman"/>
-        </w:rPr>
-      </w:pPr>
-      <w:r>
-        <w:rPr>
-          <w:rFonts w:ascii="Times New Roman" w:hAnsi="Times New Roman" w:cs="Times New Roman"/>
-        </w:rPr>
-        <w:t xml:space="preserve">This will be a </w:t>
-      </w:r>
-      <w:r>
-        <w:rPr>
-          <w:rFonts w:ascii="Times New Roman" w:hAnsi="Times New Roman" w:cs="Times New Roman"/>
-        </w:rPr>
-        <w:t>self-directed team. Each member will be given autonomy over deciding how a job will be done. Each team member will then report back to the group to ensure goals are met. The team members will initially be responsible for one to two aspects of the project at a time. After review, another team member may be assigned to correct or enhance an aspect of project that has already been completed.</w:t>
-      </w:r>
+        <w:spacing w:after="0"/>
+        <w:rPr>
+          <w:rFonts w:ascii="Times New Roman" w:hAnsi="Times New Roman" w:cs="Times New Roman"/>
+        </w:rPr>
+      </w:pPr>
     </w:p>
     <w:p>
       <w:pPr>
         <w:rPr>
           <w:rFonts w:ascii="Times New Roman" w:hAnsi="Times New Roman" w:cs="Times New Roman"/>
-          <w:i/>
-          <w:highlight w:val="yellow"/>
-        </w:rPr>
-      </w:pPr>
-      <w:r>
-        <w:rPr>
-          <w:rFonts w:ascii="Times New Roman" w:hAnsi="Times New Roman" w:cs="Times New Roman"/>
-          <w:i/>
-          <w:highlight w:val="yellow"/>
+        </w:rPr>
+      </w:pPr>
+      <w:r>
+        <w:rPr>
+          <w:rFonts w:ascii="Times New Roman" w:hAnsi="Times New Roman" w:cs="Times New Roman"/>
+        </w:rPr>
+        <w:t xml:space="preserve">This will be a </w:t>
+      </w:r>
+      <w:r>
+        <w:rPr>
+          <w:rFonts w:ascii="Times New Roman" w:hAnsi="Times New Roman" w:cs="Times New Roman"/>
+        </w:rPr>
+        <w:t xml:space="preserve">self-directed team. Each </w:t>
+      </w:r>
+      <w:r>
+        <w:rPr>
+          <w:rFonts w:ascii="Times New Roman" w:hAnsi="Times New Roman" w:cs="Times New Roman"/>
+        </w:rPr>
+        <w:t xml:space="preserve">team </w:t>
+      </w:r>
+      <w:r>
+        <w:rPr>
+          <w:rFonts w:ascii="Times New Roman" w:hAnsi="Times New Roman" w:cs="Times New Roman"/>
+        </w:rPr>
+        <w:t xml:space="preserve">member will </w:t>
+      </w:r>
+      <w:r>
+        <w:rPr>
+          <w:rFonts w:ascii="Times New Roman" w:hAnsi="Times New Roman" w:cs="Times New Roman"/>
+        </w:rPr>
+        <w:t>be given a task and will have</w:t>
+      </w:r>
+      <w:r>
+        <w:rPr>
+          <w:rFonts w:ascii="Times New Roman" w:hAnsi="Times New Roman" w:cs="Times New Roman"/>
+        </w:rPr>
+        <w:t xml:space="preserve"> autonomy over deciding how </w:t>
+      </w:r>
+      <w:r>
+        <w:rPr>
+          <w:rFonts w:ascii="Times New Roman" w:hAnsi="Times New Roman" w:cs="Times New Roman"/>
+        </w:rPr>
+        <w:t xml:space="preserve">the task </w:t>
+      </w:r>
+      <w:r>
+        <w:rPr>
+          <w:rFonts w:ascii="Times New Roman" w:hAnsi="Times New Roman" w:cs="Times New Roman"/>
+        </w:rPr>
+        <w:t xml:space="preserve">will be done. Each team member will then report back to the group to ensure goals are met. </w:t>
+      </w:r>
+      <w:r>
+        <w:rPr>
+          <w:rFonts w:ascii="Times New Roman" w:hAnsi="Times New Roman" w:cs="Times New Roman"/>
+        </w:rPr>
+        <w:t xml:space="preserve">We intend to abide by the philosophy of egoless programming, so any mistakes can be corrected in a timely manner. </w:t>
+      </w:r>
+    </w:p>
+    <w:p>
+      <w:pPr>
+        <w:rPr>
+          <w:rFonts w:ascii="Times New Roman" w:hAnsi="Times New Roman" w:cs="Times New Roman"/>
+        </w:rPr>
+      </w:pPr>
+      <w:r>
+        <w:rPr>
+          <w:rFonts w:ascii="Times New Roman" w:hAnsi="Times New Roman" w:cs="Times New Roman"/>
+        </w:rPr>
+        <w:t xml:space="preserve">The team members will initially be responsible for one to two aspects of the project at a time. </w:t>
+      </w:r>
+      <w:r>
+        <w:rPr>
+          <w:rFonts w:ascii="Times New Roman" w:hAnsi="Times New Roman" w:cs="Times New Roman"/>
+        </w:rPr>
+        <w:t xml:space="preserve">Once a team member has finished a task, it will be given to another team member to review for errors and enhancements. </w:t>
+      </w:r>
+      <w:r>
+        <w:rPr>
+          <w:rFonts w:ascii="Times New Roman" w:hAnsi="Times New Roman" w:cs="Times New Roman"/>
+        </w:rPr>
+        <w:t xml:space="preserve">After review, </w:t>
+      </w:r>
+      <w:r>
+        <w:rPr>
+          <w:rFonts w:ascii="Times New Roman" w:hAnsi="Times New Roman" w:cs="Times New Roman"/>
+        </w:rPr>
+        <w:t>the task</w:t>
+      </w:r>
+      <w:r>
+        <w:rPr>
+          <w:rFonts w:ascii="Times New Roman" w:hAnsi="Times New Roman" w:cs="Times New Roman"/>
+        </w:rPr>
+        <w:t xml:space="preserve"> may be </w:t>
+      </w:r>
+      <w:r>
+        <w:rPr>
+          <w:rFonts w:ascii="Times New Roman" w:hAnsi="Times New Roman" w:cs="Times New Roman"/>
+        </w:rPr>
+        <w:t>reassigned to a team member</w:t>
+      </w:r>
+      <w:r>
+        <w:rPr>
+          <w:rFonts w:ascii="Times New Roman" w:hAnsi="Times New Roman" w:cs="Times New Roman"/>
+        </w:rPr>
+        <w:t xml:space="preserve"> to correct or enhance an aspect </w:t>
+      </w:r>
+      <w:r>
+        <w:rPr>
+          <w:rFonts w:ascii="Times New Roman" w:hAnsi="Times New Roman" w:cs="Times New Roman"/>
+        </w:rPr>
+        <w:t>of th</w:t>
+      </w:r>
+      <w:r>
+        <w:rPr>
+          <w:rFonts w:ascii="Times New Roman" w:hAnsi="Times New Roman" w:cs="Times New Roman"/>
+        </w:rPr>
+        <w:t>at</w:t>
+      </w:r>
+      <w:r>
+        <w:rPr>
+          <w:rFonts w:ascii="Times New Roman" w:hAnsi="Times New Roman" w:cs="Times New Roman"/>
+        </w:rPr>
+        <w:t xml:space="preserve"> task</w:t>
+      </w:r>
+      <w:r>
+        <w:rPr>
+          <w:rFonts w:ascii="Times New Roman" w:hAnsi="Times New Roman" w:cs="Times New Roman"/>
+        </w:rPr>
+        <w:t xml:space="preserve"> that has already been completed.</w:t>
+      </w:r>
+      <w:r>
+        <w:rPr>
+          <w:rFonts w:ascii="Times New Roman" w:hAnsi="Times New Roman" w:cs="Times New Roman"/>
         </w:rPr>
         <w:t xml:space="preserve"> </w:t>
-      </w:r>
-      <w:r>
-        <w:rPr>
-          <w:rFonts w:ascii="Times New Roman" w:hAnsi="Times New Roman" w:cs="Times New Roman"/>
-          <w:i/>
-          <w:highlight w:val="yellow"/>
-        </w:rPr>
-        <w:t xml:space="preserve">(The team description should be complete and accurate, yet concise. You may refer to the text book or other authors for standard team organizations. Be sure to describe any team philosophies that you intend </w:t>
-      </w:r>
-      <w:r>
-        <w:rPr>
-          <w:rFonts w:ascii="Times New Roman" w:hAnsi="Times New Roman" w:cs="Times New Roman"/>
-          <w:i/>
-          <w:highlight w:val="yellow"/>
-        </w:rPr>
-        <w:t xml:space="preserve">to </w:t>
-      </w:r>
-      <w:r>
-        <w:rPr>
-          <w:rFonts w:ascii="Times New Roman" w:hAnsi="Times New Roman" w:cs="Times New Roman"/>
-          <w:i/>
-          <w:highlight w:val="yellow"/>
-        </w:rPr>
-        <w:t>adapt (e.g. egoless programming). You may use a figure to describe your team organization.</w:t>
-      </w:r>
-      <w:r>
-        <w:rPr>
-          <w:rFonts w:ascii="Times New Roman" w:hAnsi="Times New Roman" w:cs="Times New Roman"/>
-          <w:i/>
-          <w:highlight w:val="yellow"/>
-        </w:rPr>
-        <w:t xml:space="preserve">  Also, you may anticipate shifts in responsibilities as the project progresses</w:t>
-      </w:r>
-      <w:r>
-        <w:rPr>
-          <w:rFonts w:ascii="Times New Roman" w:hAnsi="Times New Roman" w:cs="Times New Roman"/>
-          <w:i/>
-          <w:highlight w:val="yellow"/>
-        </w:rPr>
-        <w:t>)</w:t>
       </w:r>
     </w:p>
     <w:p>
@@ -250,34 +488,11 @@
     </w:p>
     <w:p>
       <w:pPr>
-        <w:rPr>
-          <w:rFonts w:ascii="Times New Roman" w:hAnsi="Times New Roman" w:cs="Times New Roman"/>
-        </w:rPr>
-      </w:pPr>
-      <w:r>
-        <w:rPr>
-          <w:rFonts w:ascii="Times New Roman" w:hAnsi="Times New Roman" w:cs="Times New Roman"/>
-        </w:rPr>
-        <w:t xml:space="preserve">The development will </w:t>
-      </w:r>
-      <w:r>
-        <w:rPr>
-          <w:rFonts w:ascii="Times New Roman" w:hAnsi="Times New Roman" w:cs="Times New Roman"/>
-        </w:rPr>
-        <w:t xml:space="preserve">be broken up into five phases.  </w:t>
-      </w:r>
-      <w:r>
-        <w:rPr>
-          <w:rFonts w:ascii="Times New Roman" w:hAnsi="Times New Roman" w:cs="Times New Roman"/>
-        </w:rPr>
-        <w:t>Each</w:t>
-      </w:r>
-      <w:r>
-        <w:rPr>
-          <w:rFonts w:ascii="Times New Roman" w:hAnsi="Times New Roman" w:cs="Times New Roman"/>
-        </w:rPr>
-        <w:t xml:space="preserve"> phase will be a little like a Sprint in an Agile method and a little like an iteration in a Spiral process.  Specifically, each phase will be like a Sprint, in that work to be done will be organized into small tasks, placed into a “backlog”, and prioritized.   Then, using on time-box scheduling, the team will decide which tasks the phase (Sprint) will address.  The team will use a Scrum Board to keep track of tasks in the backlog, those that will be part of the current Sprint, those in progress, and those that are done.</w:t>
-      </w:r>
+        <w:spacing w:after="0"/>
+        <w:rPr>
+          <w:rFonts w:ascii="Times New Roman" w:hAnsi="Times New Roman" w:cs="Times New Roman"/>
+        </w:rPr>
+      </w:pPr>
     </w:p>
     <w:p>
       <w:pPr>
@@ -289,7 +504,57 @@
         <w:rPr>
           <w:rFonts w:ascii="Times New Roman" w:hAnsi="Times New Roman" w:cs="Times New Roman"/>
         </w:rPr>
-        <w:t>Each phase will also be a little like an iteration in a Spiral process, in that each phase will include some risk analysis and that any development activity (requirements capture, analysis, design, implementation, etc.) can be done during any phase.  Early phases will focus on understanding (requirements capture and analysis) and subsequent phases will focus on design and implementation.  Each phase will include a retrospective.</w:t>
+        <w:t xml:space="preserve">The development will </w:t>
+      </w:r>
+      <w:r>
+        <w:rPr>
+          <w:rFonts w:ascii="Times New Roman" w:hAnsi="Times New Roman" w:cs="Times New Roman"/>
+        </w:rPr>
+        <w:t xml:space="preserve">be broken up into five phases.  </w:t>
+      </w:r>
+      <w:r>
+        <w:rPr>
+          <w:rFonts w:ascii="Times New Roman" w:hAnsi="Times New Roman" w:cs="Times New Roman"/>
+        </w:rPr>
+        <w:t>Each</w:t>
+      </w:r>
+      <w:r>
+        <w:rPr>
+          <w:rFonts w:ascii="Times New Roman" w:hAnsi="Times New Roman" w:cs="Times New Roman"/>
+        </w:rPr>
+        <w:t xml:space="preserve"> phase will be a little like a Sprint in an Agile method and a little like an iteration in a Spiral </w:t>
+      </w:r>
+      <w:r>
+        <w:rPr>
+          <w:rFonts w:ascii="Times New Roman" w:hAnsi="Times New Roman" w:cs="Times New Roman"/>
+        </w:rPr>
+        <w:t>proces</w:t>
+      </w:r>
+      <w:r>
+        <w:rPr>
+          <w:rFonts w:ascii="Times New Roman" w:hAnsi="Times New Roman" w:cs="Times New Roman"/>
+        </w:rPr>
+        <w:t>s.  Specifically, each phase will be like a Sprint, in that work to be done will be organized into small tasks, placed into a “backlog”, and prioritized.   Then, using on time-box scheduling, the team will decide which tasks the phase (Sprint) will address.  The team will use a Scrum Board to keep track of tasks in the backlog, those that will be part of the current Sprint, those in progress, and those that are done.</w:t>
+      </w:r>
+    </w:p>
+    <w:p>
+      <w:pPr>
+        <w:rPr>
+          <w:rFonts w:ascii="Times New Roman" w:hAnsi="Times New Roman" w:cs="Times New Roman"/>
+        </w:rPr>
+      </w:pPr>
+      <w:r>
+        <w:rPr>
+          <w:rFonts w:ascii="Times New Roman" w:hAnsi="Times New Roman" w:cs="Times New Roman"/>
+        </w:rPr>
+        <w:t xml:space="preserve">Each phase will also be a little like an iteration in a Spiral process, in that each phase will include some risk analysis and that any development activity (requirements capture, analysis, design, implementation, etc.) can be done during any phase.  Early phases will focus on understanding (requirements capture and </w:t>
+      </w:r>
+      <w:r>
+        <w:rPr>
+          <w:rFonts w:ascii="Times New Roman" w:hAnsi="Times New Roman" w:cs="Times New Roman"/>
+        </w:rPr>
+        <w:lastRenderedPageBreak/>
+        <w:t>analysis) and subsequent phases will focus on design and implementation.  Each phase will include a retrospective.</w:t>
       </w:r>
     </w:p>
     <w:tbl>
@@ -560,7 +825,6 @@
                 <w:sz w:val="24"/>
                 <w:szCs w:val="24"/>
               </w:rPr>
-              <w:lastRenderedPageBreak/>
               <w:t>3</w:t>
             </w:r>
           </w:p>
@@ -764,70 +1028,166 @@
     </w:p>
     <w:p>
       <w:pPr>
-        <w:rPr>
-          <w:rFonts w:ascii="Times New Roman" w:hAnsi="Times New Roman" w:cs="Times New Roman"/>
-        </w:rPr>
-      </w:pPr>
-      <w:r>
-        <w:rPr>
-          <w:rFonts w:ascii="Times New Roman" w:hAnsi="Times New Roman" w:cs="Times New Roman"/>
-        </w:rPr>
-        <w:t xml:space="preserve">The team will communicate through </w:t>
-      </w:r>
-      <w:r>
-        <w:rPr>
-          <w:rFonts w:ascii="Times New Roman" w:hAnsi="Times New Roman" w:cs="Times New Roman"/>
-        </w:rPr>
-        <w:t>the GroupMe app for all conversations and discussions not made in person. We will meet weekly to review</w:t>
-      </w:r>
-      <w:r>
-        <w:rPr>
-          <w:rFonts w:ascii="Times New Roman" w:hAnsi="Times New Roman" w:cs="Times New Roman"/>
-        </w:rPr>
-        <w:t xml:space="preserve"> current</w:t>
-      </w:r>
-      <w:r>
-        <w:rPr>
-          <w:rFonts w:ascii="Times New Roman" w:hAnsi="Times New Roman" w:cs="Times New Roman"/>
-        </w:rPr>
-        <w:t xml:space="preserve"> goals and the </w:t>
-      </w:r>
-      <w:r>
-        <w:rPr>
-          <w:rFonts w:ascii="Times New Roman" w:hAnsi="Times New Roman" w:cs="Times New Roman"/>
-        </w:rPr>
-        <w:t>status</w:t>
-      </w:r>
-      <w:r>
-        <w:rPr>
-          <w:rFonts w:ascii="Times New Roman" w:hAnsi="Times New Roman" w:cs="Times New Roman"/>
-        </w:rPr>
-        <w:t xml:space="preserve"> of the project, and to make new assignments if necessary.</w:t>
-      </w:r>
-      <w:r>
-        <w:rPr>
-          <w:rFonts w:ascii="Times New Roman" w:hAnsi="Times New Roman" w:cs="Times New Roman"/>
-        </w:rPr>
-        <w:t xml:space="preserve"> Face to face meetings will be scheduled based on the availability of all team members. </w:t>
+        <w:spacing w:after="0"/>
+        <w:rPr>
+          <w:rFonts w:ascii="Times New Roman" w:hAnsi="Times New Roman" w:cs="Times New Roman"/>
+        </w:rPr>
+      </w:pPr>
+    </w:p>
+    <w:p>
+      <w:pPr>
+        <w:rPr>
+          <w:rFonts w:ascii="Times New Roman" w:hAnsi="Times New Roman" w:cs="Times New Roman"/>
+        </w:rPr>
+      </w:pPr>
+      <w:r>
+        <w:rPr>
+          <w:rFonts w:ascii="Times New Roman" w:hAnsi="Times New Roman" w:cs="Times New Roman"/>
+        </w:rPr>
+        <w:t>Customer Communication</w:t>
+      </w:r>
+      <w:r>
+        <w:rPr>
+          <w:rFonts w:ascii="Times New Roman" w:hAnsi="Times New Roman" w:cs="Times New Roman"/>
+        </w:rPr>
+        <w:tab/>
+      </w:r>
+    </w:p>
+    <w:p>
+      <w:pPr>
+        <w:rPr>
+          <w:rFonts w:ascii="Times New Roman" w:hAnsi="Times New Roman" w:cs="Times New Roman"/>
+        </w:rPr>
+      </w:pPr>
+      <w:r>
+        <w:rPr>
+          <w:rFonts w:ascii="Times New Roman" w:hAnsi="Times New Roman" w:cs="Times New Roman"/>
+        </w:rPr>
+        <w:t>Communication between the customer and development tea</w:t>
       </w:r>
       <w:bookmarkStart w:id="3" w:name="_GoBack"/>
       <w:bookmarkEnd w:id="3"/>
+      <w:r>
+        <w:rPr>
+          <w:rFonts w:ascii="Times New Roman" w:hAnsi="Times New Roman" w:cs="Times New Roman"/>
+        </w:rPr>
+        <w:t xml:space="preserve">m is essential to achieve a product that will satisfy the needs of the customer and can be built by the development team in a timely manner. Using the agile </w:t>
+      </w:r>
+      <w:r>
+        <w:rPr>
+          <w:rFonts w:ascii="Times New Roman" w:hAnsi="Times New Roman" w:cs="Times New Roman"/>
+        </w:rPr>
+        <w:t>methodology,</w:t>
+      </w:r>
+      <w:r>
+        <w:rPr>
+          <w:rFonts w:ascii="Times New Roman" w:hAnsi="Times New Roman" w:cs="Times New Roman"/>
+        </w:rPr>
+        <w:t xml:space="preserve"> </w:t>
+      </w:r>
+      <w:r>
+        <w:rPr>
+          <w:rFonts w:ascii="Times New Roman" w:hAnsi="Times New Roman" w:cs="Times New Roman"/>
+        </w:rPr>
+        <w:t>the team will spend time developing this product, and then certain team members will test the product as if they were an end user. Feedback from this process will lead to enhancements and bug fixes throughout the development phase.</w:t>
+      </w:r>
+      <w:r>
+        <w:rPr>
+          <w:rFonts w:ascii="Times New Roman" w:hAnsi="Times New Roman" w:cs="Times New Roman"/>
+        </w:rPr>
+        <w:t xml:space="preserve"> </w:t>
+      </w:r>
+      <w:r>
+        <w:rPr>
+          <w:rFonts w:ascii="Times New Roman" w:hAnsi="Times New Roman" w:cs="Times New Roman"/>
+        </w:rPr>
+        <w:t xml:space="preserve">Switching between </w:t>
+      </w:r>
+      <w:r>
+        <w:rPr>
+          <w:rFonts w:ascii="Times New Roman" w:hAnsi="Times New Roman" w:cs="Times New Roman"/>
+        </w:rPr>
+        <w:t xml:space="preserve">a </w:t>
+      </w:r>
+      <w:r>
+        <w:rPr>
+          <w:rFonts w:ascii="Times New Roman" w:hAnsi="Times New Roman" w:cs="Times New Roman"/>
+        </w:rPr>
+        <w:t xml:space="preserve">customer and </w:t>
+      </w:r>
+      <w:r>
+        <w:rPr>
+          <w:rFonts w:ascii="Times New Roman" w:hAnsi="Times New Roman" w:cs="Times New Roman"/>
+        </w:rPr>
+        <w:t xml:space="preserve">a </w:t>
+      </w:r>
+      <w:r>
+        <w:rPr>
+          <w:rFonts w:ascii="Times New Roman" w:hAnsi="Times New Roman" w:cs="Times New Roman"/>
+        </w:rPr>
+        <w:t xml:space="preserve">developer mindset is necessary </w:t>
+      </w:r>
+      <w:r>
+        <w:rPr>
+          <w:rFonts w:ascii="Times New Roman" w:hAnsi="Times New Roman" w:cs="Times New Roman"/>
+        </w:rPr>
+        <w:t>to gain</w:t>
+      </w:r>
+      <w:r>
+        <w:rPr>
+          <w:rFonts w:ascii="Times New Roman" w:hAnsi="Times New Roman" w:cs="Times New Roman"/>
+        </w:rPr>
+        <w:t xml:space="preserve"> insight </w:t>
+      </w:r>
+      <w:r>
+        <w:rPr>
+          <w:rFonts w:ascii="Times New Roman" w:hAnsi="Times New Roman" w:cs="Times New Roman"/>
+        </w:rPr>
+        <w:t>into the</w:t>
+      </w:r>
+      <w:r>
+        <w:rPr>
+          <w:rFonts w:ascii="Times New Roman" w:hAnsi="Times New Roman" w:cs="Times New Roman"/>
+        </w:rPr>
+        <w:t xml:space="preserve"> usability and intuitiveness of our product.</w:t>
+      </w:r>
     </w:p>
     <w:p>
       <w:pPr>
         <w:rPr>
           <w:rFonts w:ascii="Times New Roman" w:hAnsi="Times New Roman" w:cs="Times New Roman"/>
-          <w:i/>
-          <w:highlight w:val="yellow"/>
-        </w:rPr>
-      </w:pPr>
-      <w:r>
-        <w:rPr>
-          <w:rFonts w:ascii="Times New Roman" w:hAnsi="Times New Roman" w:cs="Times New Roman"/>
-          <w:i/>
-          <w:highlight w:val="yellow"/>
-        </w:rPr>
-        <w:t>(Describe your communication policies and procedures.)</w:t>
+        </w:rPr>
+      </w:pPr>
+      <w:r>
+        <w:rPr>
+          <w:rFonts w:ascii="Times New Roman" w:hAnsi="Times New Roman" w:cs="Times New Roman"/>
+        </w:rPr>
+        <w:t>Team Communication</w:t>
+      </w:r>
+    </w:p>
+    <w:p>
+      <w:pPr>
+        <w:rPr>
+          <w:rFonts w:ascii="Times New Roman" w:hAnsi="Times New Roman" w:cs="Times New Roman"/>
+        </w:rPr>
+      </w:pPr>
+      <w:r>
+        <w:rPr>
+          <w:rFonts w:ascii="Times New Roman" w:hAnsi="Times New Roman" w:cs="Times New Roman"/>
+        </w:rPr>
+        <w:t xml:space="preserve">Communication will be necessary when each member takes time to work on the project. While we already know what each team member will do organizationally, it is necessary to know when and what each person will be doing so that everyone else on the team is aware. </w:t>
+      </w:r>
+      <w:r>
+        <w:rPr>
+          <w:rFonts w:ascii="Times New Roman" w:hAnsi="Times New Roman" w:cs="Times New Roman"/>
+        </w:rPr>
+        <w:t xml:space="preserve">We will meet weekly to review current goals and the status of the project, and to make new assignments if necessary. Face to face meetings will be scheduled based on the availability of all team members. </w:t>
+      </w:r>
+      <w:r>
+        <w:rPr>
+          <w:rFonts w:ascii="Times New Roman" w:hAnsi="Times New Roman" w:cs="Times New Roman"/>
+        </w:rPr>
+        <w:t>When our development team is not available to meet, we will communicate through GroupMe, a group messaging app.</w:t>
       </w:r>
     </w:p>
     <w:p>
@@ -2833,7 +3193,7 @@
 </file>
 
 <file path=customXml/itemProps1.xml><?xml version="1.0" encoding="utf-8"?>
-<ds:datastoreItem xmlns:ds="http://schemas.openxmlformats.org/officeDocument/2006/customXml" ds:itemID="{2A0C643F-9829-4951-B26A-4E729936A954}">
+<ds:datastoreItem xmlns:ds="http://schemas.openxmlformats.org/officeDocument/2006/customXml" ds:itemID="{BF4A552C-7A39-44A8-8881-F5EBB47D38F9}">
   <ds:schemaRefs>
     <ds:schemaRef ds:uri="http://schemas.openxmlformats.org/officeDocument/2006/bibliography"/>
   </ds:schemaRefs>

</xml_diff>

<commit_message>
project plan should be correct now
</commit_message>
<xml_diff>
--- a/docs/ProjectPlanTemplate.docx
+++ b/docs/ProjectPlanTemplate.docx
@@ -5,132 +5,556 @@
     <w:p>
       <w:pPr>
         <w:pStyle w:val="Title"/>
+        <w:rPr>
+          <w:rFonts w:ascii="Times New Roman" w:hAnsi="Times New Roman" w:cs="Times New Roman"/>
+        </w:rPr>
       </w:pPr>
       <w:bookmarkStart w:id="0" w:name="Top"/>
       <w:r>
-        <w:t>Tool Co-op</w:t>
+        <w:rPr>
+          <w:rFonts w:ascii="Times New Roman" w:hAnsi="Times New Roman" w:cs="Times New Roman"/>
+        </w:rPr>
+        <w:t xml:space="preserve">Toolshed </w:t>
+      </w:r>
+      <w:r>
+        <w:rPr>
+          <w:rFonts w:ascii="Times New Roman" w:hAnsi="Times New Roman" w:cs="Times New Roman"/>
+        </w:rPr>
+        <w:t>Inventory</w:t>
+      </w:r>
+      <w:r>
+        <w:rPr>
+          <w:rFonts w:ascii="Times New Roman" w:hAnsi="Times New Roman" w:cs="Times New Roman"/>
+        </w:rPr>
+        <w:t xml:space="preserve"> Application</w:t>
       </w:r>
     </w:p>
     <w:bookmarkEnd w:id="0"/>
     <w:p>
       <w:pPr>
         <w:pStyle w:val="Heading1"/>
-      </w:pPr>
-      <w:r>
+        <w:rPr>
+          <w:rFonts w:ascii="Times New Roman" w:hAnsi="Times New Roman" w:cs="Times New Roman"/>
+        </w:rPr>
+      </w:pPr>
+      <w:r>
+        <w:rPr>
+          <w:rFonts w:ascii="Times New Roman" w:hAnsi="Times New Roman" w:cs="Times New Roman"/>
+        </w:rPr>
         <w:t>Project Overview</w:t>
       </w:r>
+    </w:p>
+    <w:p>
+      <w:pPr>
+        <w:spacing w:after="0"/>
+        <w:rPr>
+          <w:rFonts w:ascii="Times New Roman" w:hAnsi="Times New Roman" w:cs="Times New Roman"/>
+        </w:rPr>
+      </w:pPr>
       <w:bookmarkStart w:id="1" w:name="Team"/>
     </w:p>
     <w:p>
-      <w:r>
-        <w:t>This project aims to build a system for renting out tools for a community of users.</w:t>
+      <w:pPr>
+        <w:rPr>
+          <w:rFonts w:ascii="Times New Roman" w:hAnsi="Times New Roman" w:cs="Times New Roman"/>
+        </w:rPr>
+      </w:pPr>
+      <w:r>
+        <w:rPr>
+          <w:rFonts w:ascii="Times New Roman" w:hAnsi="Times New Roman" w:cs="Times New Roman"/>
+        </w:rPr>
+        <w:t xml:space="preserve">This project aims to build </w:t>
+      </w:r>
+      <w:r>
+        <w:rPr>
+          <w:rFonts w:ascii="Times New Roman" w:hAnsi="Times New Roman" w:cs="Times New Roman"/>
+        </w:rPr>
+        <w:t>a</w:t>
+      </w:r>
+      <w:r>
+        <w:rPr>
+          <w:rFonts w:ascii="Times New Roman" w:hAnsi="Times New Roman" w:cs="Times New Roman"/>
+        </w:rPr>
+        <w:t>n application</w:t>
+      </w:r>
+      <w:r>
+        <w:rPr>
+          <w:rFonts w:ascii="Times New Roman" w:hAnsi="Times New Roman" w:cs="Times New Roman"/>
+        </w:rPr>
+        <w:t xml:space="preserve"> </w:t>
+      </w:r>
+      <w:r>
+        <w:rPr>
+          <w:rFonts w:ascii="Times New Roman" w:hAnsi="Times New Roman" w:cs="Times New Roman"/>
+        </w:rPr>
+        <w:t>to keep</w:t>
+      </w:r>
+      <w:r>
+        <w:rPr>
+          <w:rFonts w:ascii="Times New Roman" w:hAnsi="Times New Roman" w:cs="Times New Roman"/>
+        </w:rPr>
+        <w:t xml:space="preserve"> </w:t>
+      </w:r>
+      <w:r>
+        <w:rPr>
+          <w:rFonts w:ascii="Times New Roman" w:hAnsi="Times New Roman" w:cs="Times New Roman"/>
+        </w:rPr>
+        <w:t>track of</w:t>
+      </w:r>
+      <w:r>
+        <w:rPr>
+          <w:rFonts w:ascii="Times New Roman" w:hAnsi="Times New Roman" w:cs="Times New Roman"/>
+        </w:rPr>
+        <w:t xml:space="preserve"> community toolshed’s</w:t>
+      </w:r>
+      <w:r>
+        <w:rPr>
+          <w:rFonts w:ascii="Times New Roman" w:hAnsi="Times New Roman" w:cs="Times New Roman"/>
+        </w:rPr>
+        <w:t xml:space="preserve"> inventory</w:t>
+      </w:r>
+      <w:r>
+        <w:rPr>
+          <w:rFonts w:ascii="Times New Roman" w:hAnsi="Times New Roman" w:cs="Times New Roman"/>
+        </w:rPr>
+        <w:t>.</w:t>
+      </w:r>
+      <w:r>
+        <w:rPr>
+          <w:rFonts w:ascii="Times New Roman" w:hAnsi="Times New Roman" w:cs="Times New Roman"/>
+        </w:rPr>
+        <w:t xml:space="preserve"> It also aims to provide a web based reservation system for the toolshed.</w:t>
       </w:r>
     </w:p>
     <w:p>
       <w:pPr>
         <w:rPr>
-          <w:i/>
-        </w:rPr>
-      </w:pPr>
-      <w:r>
-        <w:t>This tool co-op system will automatically handle the management of the tool warehouse who is managed by Joe. The software will handle everything from keeping track of tools in a database to renting out those tools to customers, keeping track of checkout and due dates. The overall project will automate the repetitive tasks that Joe does, but still giving Joe functionality such as checking tools and viewing reports of tools and user accounts.</w:t>
-      </w:r>
-      <w:r>
-        <w:t xml:space="preserve"> The primary priorities for the tool co-op </w:t>
-      </w:r>
-      <w:proofErr w:type="gramStart"/>
-      <w:r>
-        <w:t>is</w:t>
-      </w:r>
-      <w:proofErr w:type="gramEnd"/>
-      <w:r>
-        <w:t xml:space="preserve"> to provide tools for its community and maintain this business over a long period over time.</w:t>
+          <w:rFonts w:ascii="Times New Roman" w:hAnsi="Times New Roman" w:cs="Times New Roman"/>
+        </w:rPr>
+      </w:pPr>
+      <w:r>
+        <w:rPr>
+          <w:rFonts w:ascii="Times New Roman" w:hAnsi="Times New Roman" w:cs="Times New Roman"/>
+        </w:rPr>
+        <w:t>This application will provide inventory and member management features for</w:t>
+      </w:r>
+      <w:r>
+        <w:rPr>
+          <w:rFonts w:ascii="Times New Roman" w:hAnsi="Times New Roman" w:cs="Times New Roman"/>
+        </w:rPr>
+        <w:t xml:space="preserve"> toolshed</w:t>
+      </w:r>
+      <w:r>
+        <w:rPr>
+          <w:rFonts w:ascii="Times New Roman" w:hAnsi="Times New Roman" w:cs="Times New Roman"/>
+        </w:rPr>
+        <w:t xml:space="preserve"> administrators by providing data on </w:t>
+      </w:r>
+      <w:r>
+        <w:rPr>
+          <w:rFonts w:ascii="Times New Roman" w:hAnsi="Times New Roman" w:cs="Times New Roman"/>
+        </w:rPr>
+        <w:t>which tools have been checked out to which members.</w:t>
+      </w:r>
+      <w:r>
+        <w:rPr>
+          <w:rFonts w:ascii="Times New Roman" w:hAnsi="Times New Roman" w:cs="Times New Roman"/>
+        </w:rPr>
+        <w:t xml:space="preserve"> </w:t>
+      </w:r>
+      <w:r>
+        <w:rPr>
+          <w:rFonts w:ascii="Times New Roman" w:hAnsi="Times New Roman" w:cs="Times New Roman"/>
+        </w:rPr>
+        <w:t xml:space="preserve">The software will handle everything from keeping track of </w:t>
+      </w:r>
+      <w:r>
+        <w:rPr>
+          <w:rFonts w:ascii="Times New Roman" w:hAnsi="Times New Roman" w:cs="Times New Roman"/>
+        </w:rPr>
+        <w:t xml:space="preserve">available </w:t>
+      </w:r>
+      <w:r>
+        <w:rPr>
+          <w:rFonts w:ascii="Times New Roman" w:hAnsi="Times New Roman" w:cs="Times New Roman"/>
+        </w:rPr>
+        <w:t xml:space="preserve">tools in a database to renting out those tools to customers, </w:t>
+      </w:r>
+      <w:r>
+        <w:rPr>
+          <w:rFonts w:ascii="Times New Roman" w:hAnsi="Times New Roman" w:cs="Times New Roman"/>
+        </w:rPr>
+        <w:t xml:space="preserve">as well as </w:t>
+      </w:r>
+      <w:r>
+        <w:rPr>
+          <w:rFonts w:ascii="Times New Roman" w:hAnsi="Times New Roman" w:cs="Times New Roman"/>
+        </w:rPr>
+        <w:t xml:space="preserve">keeping track of checkout and due dates. </w:t>
+      </w:r>
+      <w:r>
+        <w:rPr>
+          <w:rFonts w:ascii="Times New Roman" w:hAnsi="Times New Roman" w:cs="Times New Roman"/>
+        </w:rPr>
+        <w:t xml:space="preserve"> It will display late fees owed by members, as well as list tools that have been reported broken. The application will allow members of the toolshed to make reservations for tools online, and potentially be notified when their tools are ready for pickup. </w:t>
+      </w:r>
+      <w:r>
+        <w:rPr>
+          <w:rFonts w:ascii="Times New Roman" w:hAnsi="Times New Roman" w:cs="Times New Roman"/>
+        </w:rPr>
+        <w:t xml:space="preserve">An extensive list of goals we aim to achieve while developing this product is given in the Product Requirements document in the GIT repository. </w:t>
+      </w:r>
+      <w:r>
+        <w:rPr>
+          <w:rFonts w:ascii="Times New Roman" w:hAnsi="Times New Roman" w:cs="Times New Roman"/>
+        </w:rPr>
+        <w:t xml:space="preserve">The primary </w:t>
+      </w:r>
+      <w:r>
+        <w:rPr>
+          <w:rFonts w:ascii="Times New Roman" w:hAnsi="Times New Roman" w:cs="Times New Roman"/>
+        </w:rPr>
+        <w:t>focus</w:t>
+      </w:r>
+      <w:r>
+        <w:rPr>
+          <w:rFonts w:ascii="Times New Roman" w:hAnsi="Times New Roman" w:cs="Times New Roman"/>
+        </w:rPr>
+        <w:t xml:space="preserve"> </w:t>
+      </w:r>
+      <w:r>
+        <w:rPr>
+          <w:rFonts w:ascii="Times New Roman" w:hAnsi="Times New Roman" w:cs="Times New Roman"/>
+        </w:rPr>
+        <w:t>o</w:t>
+      </w:r>
+      <w:r>
+        <w:rPr>
+          <w:rFonts w:ascii="Times New Roman" w:hAnsi="Times New Roman" w:cs="Times New Roman"/>
+        </w:rPr>
+        <w:t>f th</w:t>
+      </w:r>
+      <w:r>
+        <w:rPr>
+          <w:rFonts w:ascii="Times New Roman" w:hAnsi="Times New Roman" w:cs="Times New Roman"/>
+        </w:rPr>
+        <w:t>is application is to all</w:t>
+      </w:r>
+      <w:r>
+        <w:rPr>
+          <w:rFonts w:ascii="Times New Roman" w:hAnsi="Times New Roman" w:cs="Times New Roman"/>
+        </w:rPr>
+        <w:t>ow</w:t>
+      </w:r>
+      <w:r>
+        <w:rPr>
+          <w:rFonts w:ascii="Times New Roman" w:hAnsi="Times New Roman" w:cs="Times New Roman"/>
+        </w:rPr>
+        <w:t xml:space="preserve"> the community </w:t>
+      </w:r>
+      <w:r>
+        <w:rPr>
+          <w:rFonts w:ascii="Times New Roman" w:hAnsi="Times New Roman" w:cs="Times New Roman"/>
+        </w:rPr>
+        <w:t>tools</w:t>
+      </w:r>
+      <w:r>
+        <w:rPr>
+          <w:rFonts w:ascii="Times New Roman" w:hAnsi="Times New Roman" w:cs="Times New Roman"/>
+        </w:rPr>
+        <w:t xml:space="preserve">hed to </w:t>
+      </w:r>
+      <w:r>
+        <w:rPr>
+          <w:rFonts w:ascii="Times New Roman" w:hAnsi="Times New Roman" w:cs="Times New Roman"/>
+        </w:rPr>
+        <w:t xml:space="preserve">efficiently </w:t>
+      </w:r>
+      <w:r>
+        <w:rPr>
+          <w:rFonts w:ascii="Times New Roman" w:hAnsi="Times New Roman" w:cs="Times New Roman"/>
+        </w:rPr>
+        <w:t xml:space="preserve">keep track of its inventory and more easily </w:t>
+      </w:r>
+      <w:r>
+        <w:rPr>
+          <w:rFonts w:ascii="Times New Roman" w:hAnsi="Times New Roman" w:cs="Times New Roman"/>
+        </w:rPr>
+        <w:t xml:space="preserve">maintain </w:t>
+      </w:r>
+      <w:r>
+        <w:rPr>
+          <w:rFonts w:ascii="Times New Roman" w:hAnsi="Times New Roman" w:cs="Times New Roman"/>
+        </w:rPr>
+        <w:t>i</w:t>
+      </w:r>
+      <w:r>
+        <w:rPr>
+          <w:rFonts w:ascii="Times New Roman" w:hAnsi="Times New Roman" w:cs="Times New Roman"/>
+        </w:rPr>
+        <w:t>ts busines</w:t>
+      </w:r>
+      <w:r>
+        <w:rPr>
+          <w:rFonts w:ascii="Times New Roman" w:hAnsi="Times New Roman" w:cs="Times New Roman"/>
+        </w:rPr>
+        <w:t>s</w:t>
+      </w:r>
+      <w:r>
+        <w:rPr>
+          <w:rFonts w:ascii="Times New Roman" w:hAnsi="Times New Roman" w:cs="Times New Roman"/>
+        </w:rPr>
+        <w:t>.</w:t>
       </w:r>
     </w:p>
     <w:p>
       <w:pPr>
         <w:pStyle w:val="Heading1"/>
-      </w:pPr>
-      <w:r>
-        <w:t>Team Organizati</w:t>
-      </w:r>
-      <w:bookmarkStart w:id="2" w:name="_GoBack"/>
-      <w:bookmarkEnd w:id="2"/>
-      <w:r>
-        <w:t>on</w:t>
+        <w:rPr>
+          <w:rFonts w:ascii="Times New Roman" w:hAnsi="Times New Roman" w:cs="Times New Roman"/>
+        </w:rPr>
+      </w:pPr>
+      <w:r>
+        <w:rPr>
+          <w:rFonts w:ascii="Times New Roman" w:hAnsi="Times New Roman" w:cs="Times New Roman"/>
+        </w:rPr>
+        <w:t>Team Organization</w:t>
       </w:r>
       <w:bookmarkEnd w:id="1"/>
     </w:p>
     <w:p>
       <w:pPr>
-        <w:rPr>
-          <w:i/>
-          <w:highlight w:val="yellow"/>
-        </w:rPr>
-      </w:pPr>
-      <w:r>
-        <w:rPr>
-          <w:i/>
-          <w:highlight w:val="yellow"/>
-        </w:rPr>
-        <w:t xml:space="preserve">(The team description should be complete and accurate, yet concise. You may refer to the text book or other authors for standard team organizations. Be sure to describe any team philosophies that you intend </w:t>
-      </w:r>
-      <w:r>
-        <w:rPr>
-          <w:i/>
-          <w:highlight w:val="yellow"/>
-        </w:rPr>
-        <w:t xml:space="preserve">to </w:t>
-      </w:r>
-      <w:r>
-        <w:rPr>
-          <w:i/>
-          <w:highlight w:val="yellow"/>
-        </w:rPr>
-        <w:t>adapt (e.g. egoless programming). You may use a figure to describe your team organization.</w:t>
-      </w:r>
-      <w:r>
-        <w:rPr>
-          <w:i/>
-          <w:highlight w:val="yellow"/>
-        </w:rPr>
-        <w:t xml:space="preserve">  Also, you may anticipate shifts in responsibilities as the project progresses</w:t>
-      </w:r>
-      <w:r>
-        <w:rPr>
-          <w:i/>
-          <w:highlight w:val="yellow"/>
-        </w:rPr>
-        <w:t>)</w:t>
-      </w:r>
+        <w:spacing w:after="0"/>
+        <w:rPr>
+          <w:rFonts w:ascii="Times New Roman" w:hAnsi="Times New Roman" w:cs="Times New Roman"/>
+        </w:rPr>
+      </w:pPr>
     </w:p>
     <w:p>
       <w:pPr>
-        <w:pStyle w:val="Heading1"/>
-      </w:pPr>
-      <w:bookmarkStart w:id="3" w:name="Process"/>
-      <w:r>
-        <w:t>Software Development Process</w:t>
-      </w:r>
-      <w:bookmarkEnd w:id="3"/>
+        <w:rPr>
+          <w:rFonts w:ascii="Times New Roman" w:hAnsi="Times New Roman" w:cs="Times New Roman"/>
+        </w:rPr>
+      </w:pPr>
+      <w:r>
+        <w:rPr>
+          <w:rFonts w:ascii="Times New Roman" w:hAnsi="Times New Roman" w:cs="Times New Roman"/>
+        </w:rPr>
+        <w:t xml:space="preserve">This will be a </w:t>
+      </w:r>
+      <w:r>
+        <w:rPr>
+          <w:rFonts w:ascii="Times New Roman" w:hAnsi="Times New Roman" w:cs="Times New Roman"/>
+        </w:rPr>
+        <w:t xml:space="preserve">self-directed team. Each </w:t>
+      </w:r>
+      <w:r>
+        <w:rPr>
+          <w:rFonts w:ascii="Times New Roman" w:hAnsi="Times New Roman" w:cs="Times New Roman"/>
+        </w:rPr>
+        <w:t xml:space="preserve">team </w:t>
+      </w:r>
+      <w:r>
+        <w:rPr>
+          <w:rFonts w:ascii="Times New Roman" w:hAnsi="Times New Roman" w:cs="Times New Roman"/>
+        </w:rPr>
+        <w:t xml:space="preserve">member will </w:t>
+      </w:r>
+      <w:r>
+        <w:rPr>
+          <w:rFonts w:ascii="Times New Roman" w:hAnsi="Times New Roman" w:cs="Times New Roman"/>
+        </w:rPr>
+        <w:t>be given a task and will have</w:t>
+      </w:r>
+      <w:r>
+        <w:rPr>
+          <w:rFonts w:ascii="Times New Roman" w:hAnsi="Times New Roman" w:cs="Times New Roman"/>
+        </w:rPr>
+        <w:t xml:space="preserve"> autonomy over deciding how </w:t>
+      </w:r>
+      <w:r>
+        <w:rPr>
+          <w:rFonts w:ascii="Times New Roman" w:hAnsi="Times New Roman" w:cs="Times New Roman"/>
+        </w:rPr>
+        <w:t xml:space="preserve">the task </w:t>
+      </w:r>
+      <w:r>
+        <w:rPr>
+          <w:rFonts w:ascii="Times New Roman" w:hAnsi="Times New Roman" w:cs="Times New Roman"/>
+        </w:rPr>
+        <w:t xml:space="preserve">will be done. Each team member will then report back to the group to ensure goals are met. </w:t>
+      </w:r>
+      <w:r>
+        <w:rPr>
+          <w:rFonts w:ascii="Times New Roman" w:hAnsi="Times New Roman" w:cs="Times New Roman"/>
+        </w:rPr>
+        <w:t xml:space="preserve">We intend to abide by the philosophy of egoless programming, so any mistakes can be corrected in a timely manner. </w:t>
+      </w:r>
     </w:p>
     <w:p>
-      <w:r>
-        <w:t xml:space="preserve">The development will </w:t>
-      </w:r>
-      <w:r>
-        <w:t xml:space="preserve">be broken up into five phases.  </w:t>
-      </w:r>
-      <w:r>
-        <w:t>Each</w:t>
-      </w:r>
-      <w:r>
-        <w:t xml:space="preserve"> phase will be a little like a Sprint in an Agile method and a little like an iteration in a Spiral process.  Specifically, each phase will be like a Sprint, in that work to be done will be organized into small tasks, placed into a “backlog”, and prioritized.   Then, using on time-box scheduling, the team will decide which tasks the phase (Sprint) will address.  The team will use a Scrum Board to keep track of tasks in the backlog, those that will be part of the current Sprint, those in progress, and those that are done.</w:t>
+      <w:pPr>
+        <w:rPr>
+          <w:rFonts w:ascii="Times New Roman" w:hAnsi="Times New Roman" w:cs="Times New Roman"/>
+        </w:rPr>
+      </w:pPr>
+      <w:r>
+        <w:rPr>
+          <w:rFonts w:ascii="Times New Roman" w:hAnsi="Times New Roman" w:cs="Times New Roman"/>
+        </w:rPr>
+        <w:t xml:space="preserve">The team members will initially be responsible for one to two aspects of the project at a time. </w:t>
+      </w:r>
+      <w:r>
+        <w:rPr>
+          <w:rFonts w:ascii="Times New Roman" w:hAnsi="Times New Roman" w:cs="Times New Roman"/>
+        </w:rPr>
+        <w:t xml:space="preserve">Once a team member has finished a task, it will be given to another team member to review for errors and enhancements. </w:t>
+      </w:r>
+      <w:r>
+        <w:rPr>
+          <w:rFonts w:ascii="Times New Roman" w:hAnsi="Times New Roman" w:cs="Times New Roman"/>
+        </w:rPr>
+        <w:t xml:space="preserve">After review, </w:t>
+      </w:r>
+      <w:r>
+        <w:rPr>
+          <w:rFonts w:ascii="Times New Roman" w:hAnsi="Times New Roman" w:cs="Times New Roman"/>
+        </w:rPr>
+        <w:t>the task</w:t>
+      </w:r>
+      <w:r>
+        <w:rPr>
+          <w:rFonts w:ascii="Times New Roman" w:hAnsi="Times New Roman" w:cs="Times New Roman"/>
+        </w:rPr>
+        <w:t xml:space="preserve"> may be </w:t>
+      </w:r>
+      <w:r>
+        <w:rPr>
+          <w:rFonts w:ascii="Times New Roman" w:hAnsi="Times New Roman" w:cs="Times New Roman"/>
+        </w:rPr>
+        <w:t>reassigned to a team member</w:t>
+      </w:r>
+      <w:r>
+        <w:rPr>
+          <w:rFonts w:ascii="Times New Roman" w:hAnsi="Times New Roman" w:cs="Times New Roman"/>
+        </w:rPr>
+        <w:t xml:space="preserve"> to correct or enhance an aspect </w:t>
+      </w:r>
+      <w:r>
+        <w:rPr>
+          <w:rFonts w:ascii="Times New Roman" w:hAnsi="Times New Roman" w:cs="Times New Roman"/>
+        </w:rPr>
+        <w:t>of th</w:t>
+      </w:r>
+      <w:r>
+        <w:rPr>
+          <w:rFonts w:ascii="Times New Roman" w:hAnsi="Times New Roman" w:cs="Times New Roman"/>
+        </w:rPr>
+        <w:t>at</w:t>
+      </w:r>
+      <w:r>
+        <w:rPr>
+          <w:rFonts w:ascii="Times New Roman" w:hAnsi="Times New Roman" w:cs="Times New Roman"/>
+        </w:rPr>
+        <w:t xml:space="preserve"> task</w:t>
+      </w:r>
+      <w:r>
+        <w:rPr>
+          <w:rFonts w:ascii="Times New Roman" w:hAnsi="Times New Roman" w:cs="Times New Roman"/>
+        </w:rPr>
+        <w:t xml:space="preserve"> that has already been completed.</w:t>
+      </w:r>
+      <w:r>
+        <w:rPr>
+          <w:rFonts w:ascii="Times New Roman" w:hAnsi="Times New Roman" w:cs="Times New Roman"/>
+        </w:rPr>
+        <w:t xml:space="preserve"> </w:t>
       </w:r>
     </w:p>
     <w:p>
-      <w:r>
-        <w:t>Each phase will also be a little like an iteration in a Spiral process, in that each phase will include some risk analysis and that any development activity (requirements capture, analysis, design, implementation, etc.) can be done during any phase.  Early phases will focus on understanding (requirements capture and analysis) and subsequent phases will focus on design and implementation.  Each phase will include a retrospective.</w:t>
+      <w:pPr>
+        <w:pStyle w:val="Heading1"/>
+        <w:rPr>
+          <w:rFonts w:ascii="Times New Roman" w:hAnsi="Times New Roman" w:cs="Times New Roman"/>
+        </w:rPr>
+      </w:pPr>
+      <w:bookmarkStart w:id="2" w:name="Process"/>
+      <w:r>
+        <w:rPr>
+          <w:rFonts w:ascii="Times New Roman" w:hAnsi="Times New Roman" w:cs="Times New Roman"/>
+        </w:rPr>
+        <w:t>Software Development Process</w:t>
+      </w:r>
+      <w:bookmarkEnd w:id="2"/>
+    </w:p>
+    <w:p>
+      <w:pPr>
+        <w:spacing w:after="0"/>
+        <w:rPr>
+          <w:rFonts w:ascii="Times New Roman" w:hAnsi="Times New Roman" w:cs="Times New Roman"/>
+        </w:rPr>
+      </w:pPr>
+    </w:p>
+    <w:p>
+      <w:pPr>
+        <w:rPr>
+          <w:rFonts w:ascii="Times New Roman" w:hAnsi="Times New Roman" w:cs="Times New Roman"/>
+        </w:rPr>
+      </w:pPr>
+      <w:r>
+        <w:rPr>
+          <w:rFonts w:ascii="Times New Roman" w:hAnsi="Times New Roman" w:cs="Times New Roman"/>
+        </w:rPr>
+        <w:t xml:space="preserve">The development will </w:t>
+      </w:r>
+      <w:r>
+        <w:rPr>
+          <w:rFonts w:ascii="Times New Roman" w:hAnsi="Times New Roman" w:cs="Times New Roman"/>
+        </w:rPr>
+        <w:t xml:space="preserve">be broken up into five phases.  </w:t>
+      </w:r>
+      <w:r>
+        <w:rPr>
+          <w:rFonts w:ascii="Times New Roman" w:hAnsi="Times New Roman" w:cs="Times New Roman"/>
+        </w:rPr>
+        <w:t>Each</w:t>
+      </w:r>
+      <w:r>
+        <w:rPr>
+          <w:rFonts w:ascii="Times New Roman" w:hAnsi="Times New Roman" w:cs="Times New Roman"/>
+        </w:rPr>
+        <w:t xml:space="preserve"> phase will be a little like a Sprint in an Agile method and a little like an iteration in a Spiral </w:t>
+      </w:r>
+      <w:r>
+        <w:rPr>
+          <w:rFonts w:ascii="Times New Roman" w:hAnsi="Times New Roman" w:cs="Times New Roman"/>
+        </w:rPr>
+        <w:t>proces</w:t>
+      </w:r>
+      <w:r>
+        <w:rPr>
+          <w:rFonts w:ascii="Times New Roman" w:hAnsi="Times New Roman" w:cs="Times New Roman"/>
+        </w:rPr>
+        <w:t>s.  Specifically, each phase will be like a Sprint, in that work to be done will be organized into small tasks, placed into a “backlog”, and prioritized.   Then, using on time-box scheduling, the team will decide which tasks the phase (Sprint) will address.  The team will use a Scrum Board to keep track of tasks in the backlog, those that will be part of the current Sprint, those in progress, and those that are done.</w:t>
+      </w:r>
+    </w:p>
+    <w:p>
+      <w:pPr>
+        <w:rPr>
+          <w:rFonts w:ascii="Times New Roman" w:hAnsi="Times New Roman" w:cs="Times New Roman"/>
+        </w:rPr>
+      </w:pPr>
+      <w:r>
+        <w:rPr>
+          <w:rFonts w:ascii="Times New Roman" w:hAnsi="Times New Roman" w:cs="Times New Roman"/>
+        </w:rPr>
+        <w:t xml:space="preserve">Each phase will also be a little like an iteration in a Spiral process, in that each phase will include some risk analysis and that any development activity (requirements capture, analysis, design, implementation, etc.) can be done during any phase.  Early phases will focus on understanding (requirements capture and </w:t>
+      </w:r>
+      <w:r>
+        <w:rPr>
+          <w:rFonts w:ascii="Times New Roman" w:hAnsi="Times New Roman" w:cs="Times New Roman"/>
+        </w:rPr>
+        <w:lastRenderedPageBreak/>
+        <w:t>analysis) and subsequent phases will focus on design and implementation.  Each phase will include a retrospective.</w:t>
       </w:r>
     </w:p>
     <w:tbl>
@@ -526,62 +950,257 @@
         </w:tc>
       </w:tr>
     </w:tbl>
-    <w:p/>
     <w:p>
-      <w:r>
-        <w:lastRenderedPageBreak/>
-        <w:t>W</w:t>
-      </w:r>
-      <w:r>
-        <w:t>e wi</w:t>
-      </w:r>
-      <w:r>
-        <w:t xml:space="preserve">ll use </w:t>
-      </w:r>
-      <w:r>
-        <w:t>Unified Modeling Language (UML)</w:t>
-      </w:r>
-      <w:r>
-        <w:t xml:space="preserve"> to document user goals, structural concepts, component interactions, and behaviors.</w:t>
-      </w:r>
+      <w:pPr>
+        <w:rPr>
+          <w:rFonts w:ascii="Times New Roman" w:hAnsi="Times New Roman" w:cs="Times New Roman"/>
+        </w:rPr>
+      </w:pPr>
     </w:p>
     <w:p>
       <w:pPr>
-        <w:pStyle w:val="Heading1"/>
-      </w:pPr>
-      <w:r>
-        <w:t>Communication policies</w:t>
-      </w:r>
-      <w:r>
-        <w:t xml:space="preserve">, </w:t>
-      </w:r>
-      <w:r>
-        <w:t>procedures</w:t>
-      </w:r>
-      <w:r>
-        <w:t>, and tools</w:t>
+        <w:rPr>
+          <w:rFonts w:ascii="Times New Roman" w:hAnsi="Times New Roman" w:cs="Times New Roman"/>
+        </w:rPr>
+      </w:pPr>
+      <w:r>
+        <w:rPr>
+          <w:rFonts w:ascii="Times New Roman" w:hAnsi="Times New Roman" w:cs="Times New Roman"/>
+        </w:rPr>
+        <w:t>W</w:t>
+      </w:r>
+      <w:r>
+        <w:rPr>
+          <w:rFonts w:ascii="Times New Roman" w:hAnsi="Times New Roman" w:cs="Times New Roman"/>
+        </w:rPr>
+        <w:t>e wi</w:t>
+      </w:r>
+      <w:r>
+        <w:rPr>
+          <w:rFonts w:ascii="Times New Roman" w:hAnsi="Times New Roman" w:cs="Times New Roman"/>
+        </w:rPr>
+        <w:t xml:space="preserve">ll use </w:t>
+      </w:r>
+      <w:r>
+        <w:rPr>
+          <w:rFonts w:ascii="Times New Roman" w:hAnsi="Times New Roman" w:cs="Times New Roman"/>
+        </w:rPr>
+        <w:t>Unified Modeling Language (UML)</w:t>
+      </w:r>
+      <w:r>
+        <w:rPr>
+          <w:rFonts w:ascii="Times New Roman" w:hAnsi="Times New Roman" w:cs="Times New Roman"/>
+        </w:rPr>
+        <w:t xml:space="preserve"> to document user goals, structural concepts, component interactions, and behaviors.</w:t>
       </w:r>
     </w:p>
     <w:p>
       <w:pPr>
-        <w:rPr>
-          <w:i/>
-          <w:highlight w:val="yellow"/>
-        </w:rPr>
-      </w:pPr>
-      <w:r>
-        <w:rPr>
-          <w:i/>
-          <w:highlight w:val="yellow"/>
-        </w:rPr>
-        <w:t>(Describe your communication policies and procedures.)</w:t>
+        <w:pStyle w:val="Heading1"/>
+        <w:rPr>
+          <w:rFonts w:ascii="Times New Roman" w:hAnsi="Times New Roman" w:cs="Times New Roman"/>
+        </w:rPr>
+      </w:pPr>
+      <w:r>
+        <w:rPr>
+          <w:rFonts w:ascii="Times New Roman" w:hAnsi="Times New Roman" w:cs="Times New Roman"/>
+        </w:rPr>
+        <w:t>Communication policies</w:t>
+      </w:r>
+      <w:r>
+        <w:rPr>
+          <w:rFonts w:ascii="Times New Roman" w:hAnsi="Times New Roman" w:cs="Times New Roman"/>
+        </w:rPr>
+        <w:t xml:space="preserve">, </w:t>
+      </w:r>
+      <w:r>
+        <w:rPr>
+          <w:rFonts w:ascii="Times New Roman" w:hAnsi="Times New Roman" w:cs="Times New Roman"/>
+        </w:rPr>
+        <w:t>procedures</w:t>
+      </w:r>
+      <w:r>
+        <w:rPr>
+          <w:rFonts w:ascii="Times New Roman" w:hAnsi="Times New Roman" w:cs="Times New Roman"/>
+        </w:rPr>
+        <w:t>, and tools</w:t>
       </w:r>
     </w:p>
     <w:p>
       <w:pPr>
+        <w:spacing w:after="0"/>
+        <w:rPr>
+          <w:rFonts w:ascii="Times New Roman" w:hAnsi="Times New Roman" w:cs="Times New Roman"/>
+        </w:rPr>
+      </w:pPr>
+    </w:p>
+    <w:p>
+      <w:pPr>
+        <w:rPr>
+          <w:rFonts w:ascii="Times New Roman" w:hAnsi="Times New Roman" w:cs="Times New Roman"/>
+        </w:rPr>
+      </w:pPr>
+      <w:r>
+        <w:rPr>
+          <w:rFonts w:ascii="Times New Roman" w:hAnsi="Times New Roman" w:cs="Times New Roman"/>
+        </w:rPr>
+        <w:t>Customer Communication</w:t>
+      </w:r>
+      <w:r>
+        <w:rPr>
+          <w:rFonts w:ascii="Times New Roman" w:hAnsi="Times New Roman" w:cs="Times New Roman"/>
+        </w:rPr>
+        <w:tab/>
+      </w:r>
+    </w:p>
+    <w:p>
+      <w:pPr>
+        <w:rPr>
+          <w:rFonts w:ascii="Times New Roman" w:hAnsi="Times New Roman" w:cs="Times New Roman"/>
+        </w:rPr>
+      </w:pPr>
+      <w:r>
+        <w:rPr>
+          <w:rFonts w:ascii="Times New Roman" w:hAnsi="Times New Roman" w:cs="Times New Roman"/>
+        </w:rPr>
+        <w:t>Communication between the customer and development tea</w:t>
+      </w:r>
+      <w:bookmarkStart w:id="3" w:name="_GoBack"/>
+      <w:bookmarkEnd w:id="3"/>
+      <w:r>
+        <w:rPr>
+          <w:rFonts w:ascii="Times New Roman" w:hAnsi="Times New Roman" w:cs="Times New Roman"/>
+        </w:rPr>
+        <w:t xml:space="preserve">m is essential to achieve a product that will satisfy the needs of the customer and can be built by the development team in a timely manner. Using the agile </w:t>
+      </w:r>
+      <w:r>
+        <w:rPr>
+          <w:rFonts w:ascii="Times New Roman" w:hAnsi="Times New Roman" w:cs="Times New Roman"/>
+        </w:rPr>
+        <w:t>methodology,</w:t>
+      </w:r>
+      <w:r>
+        <w:rPr>
+          <w:rFonts w:ascii="Times New Roman" w:hAnsi="Times New Roman" w:cs="Times New Roman"/>
+        </w:rPr>
+        <w:t xml:space="preserve"> </w:t>
+      </w:r>
+      <w:r>
+        <w:rPr>
+          <w:rFonts w:ascii="Times New Roman" w:hAnsi="Times New Roman" w:cs="Times New Roman"/>
+        </w:rPr>
+        <w:t>the team will spend time developing this product, and then certain team members will test the product as if they were an end user. Feedback from this process will lead to enhancements and bug fixes throughout the development phase.</w:t>
+      </w:r>
+      <w:r>
+        <w:rPr>
+          <w:rFonts w:ascii="Times New Roman" w:hAnsi="Times New Roman" w:cs="Times New Roman"/>
+        </w:rPr>
+        <w:t xml:space="preserve"> </w:t>
+      </w:r>
+      <w:r>
+        <w:rPr>
+          <w:rFonts w:ascii="Times New Roman" w:hAnsi="Times New Roman" w:cs="Times New Roman"/>
+        </w:rPr>
+        <w:t xml:space="preserve">Switching between </w:t>
+      </w:r>
+      <w:r>
+        <w:rPr>
+          <w:rFonts w:ascii="Times New Roman" w:hAnsi="Times New Roman" w:cs="Times New Roman"/>
+        </w:rPr>
+        <w:t xml:space="preserve">a </w:t>
+      </w:r>
+      <w:r>
+        <w:rPr>
+          <w:rFonts w:ascii="Times New Roman" w:hAnsi="Times New Roman" w:cs="Times New Roman"/>
+        </w:rPr>
+        <w:t xml:space="preserve">customer and </w:t>
+      </w:r>
+      <w:r>
+        <w:rPr>
+          <w:rFonts w:ascii="Times New Roman" w:hAnsi="Times New Roman" w:cs="Times New Roman"/>
+        </w:rPr>
+        <w:t xml:space="preserve">a </w:t>
+      </w:r>
+      <w:r>
+        <w:rPr>
+          <w:rFonts w:ascii="Times New Roman" w:hAnsi="Times New Roman" w:cs="Times New Roman"/>
+        </w:rPr>
+        <w:t xml:space="preserve">developer mindset is necessary </w:t>
+      </w:r>
+      <w:r>
+        <w:rPr>
+          <w:rFonts w:ascii="Times New Roman" w:hAnsi="Times New Roman" w:cs="Times New Roman"/>
+        </w:rPr>
+        <w:t>to gain</w:t>
+      </w:r>
+      <w:r>
+        <w:rPr>
+          <w:rFonts w:ascii="Times New Roman" w:hAnsi="Times New Roman" w:cs="Times New Roman"/>
+        </w:rPr>
+        <w:t xml:space="preserve"> insight </w:t>
+      </w:r>
+      <w:r>
+        <w:rPr>
+          <w:rFonts w:ascii="Times New Roman" w:hAnsi="Times New Roman" w:cs="Times New Roman"/>
+        </w:rPr>
+        <w:t>into the</w:t>
+      </w:r>
+      <w:r>
+        <w:rPr>
+          <w:rFonts w:ascii="Times New Roman" w:hAnsi="Times New Roman" w:cs="Times New Roman"/>
+        </w:rPr>
+        <w:t xml:space="preserve"> usability and intuitiveness of our product.</w:t>
+      </w:r>
+    </w:p>
+    <w:p>
+      <w:pPr>
+        <w:rPr>
+          <w:rFonts w:ascii="Times New Roman" w:hAnsi="Times New Roman" w:cs="Times New Roman"/>
+        </w:rPr>
+      </w:pPr>
+      <w:r>
+        <w:rPr>
+          <w:rFonts w:ascii="Times New Roman" w:hAnsi="Times New Roman" w:cs="Times New Roman"/>
+        </w:rPr>
+        <w:t>Team Communication</w:t>
+      </w:r>
+    </w:p>
+    <w:p>
+      <w:pPr>
+        <w:rPr>
+          <w:rFonts w:ascii="Times New Roman" w:hAnsi="Times New Roman" w:cs="Times New Roman"/>
+        </w:rPr>
+      </w:pPr>
+      <w:r>
+        <w:rPr>
+          <w:rFonts w:ascii="Times New Roman" w:hAnsi="Times New Roman" w:cs="Times New Roman"/>
+        </w:rPr>
+        <w:t xml:space="preserve">Communication will be necessary when each member takes time to work on the project. While we already know what each team member will do organizationally, it is necessary to know when and what each person will be doing so that everyone else on the team is aware. </w:t>
+      </w:r>
+      <w:r>
+        <w:rPr>
+          <w:rFonts w:ascii="Times New Roman" w:hAnsi="Times New Roman" w:cs="Times New Roman"/>
+        </w:rPr>
+        <w:t xml:space="preserve">We will meet weekly to review current goals and the status of the project, and to make new assignments if necessary. Face to face meetings will be scheduled based on the availability of all team members. </w:t>
+      </w:r>
+      <w:r>
+        <w:rPr>
+          <w:rFonts w:ascii="Times New Roman" w:hAnsi="Times New Roman" w:cs="Times New Roman"/>
+        </w:rPr>
+        <w:t>When our development team is not available to meet, we will communicate through GroupMe, a group messaging app.</w:t>
+      </w:r>
+    </w:p>
+    <w:p>
+      <w:pPr>
         <w:pStyle w:val="Heading1"/>
-      </w:pPr>
-      <w:r>
+        <w:rPr>
+          <w:rFonts w:ascii="Times New Roman" w:hAnsi="Times New Roman" w:cs="Times New Roman"/>
+        </w:rPr>
+      </w:pPr>
+      <w:r>
+        <w:rPr>
+          <w:rFonts w:ascii="Times New Roman" w:hAnsi="Times New Roman" w:cs="Times New Roman"/>
+        </w:rPr>
         <w:t>Configuration Management</w:t>
       </w:r>
     </w:p>
@@ -1088,7 +1707,7 @@
       </w:pPr>
     </w:pPrDefault>
   </w:docDefaults>
-  <w:latentStyles w:defLockedState="0" w:defUIPriority="99" w:defSemiHidden="0" w:defUnhideWhenUsed="0" w:defQFormat="0" w:count="376">
+  <w:latentStyles w:defLockedState="0" w:defUIPriority="99" w:defSemiHidden="0" w:defUnhideWhenUsed="0" w:defQFormat="0" w:count="375">
     <w:lsdException w:name="Normal" w:uiPriority="0" w:qFormat="1"/>
     <w:lsdException w:name="heading 1" w:uiPriority="9" w:qFormat="1"/>
     <w:lsdException w:name="heading 2" w:semiHidden="1" w:uiPriority="9" w:unhideWhenUsed="1" w:qFormat="1"/>
@@ -1455,7 +2074,6 @@
     <w:lsdException w:name="Smart Hyperlink" w:semiHidden="1" w:unhideWhenUsed="1"/>
     <w:lsdException w:name="Hashtag" w:semiHidden="1" w:unhideWhenUsed="1"/>
     <w:lsdException w:name="Unresolved Mention" w:semiHidden="1" w:unhideWhenUsed="1"/>
-    <w:lsdException w:name="Smart Link" w:semiHidden="1" w:unhideWhenUsed="1"/>
   </w:latentStyles>
   <w:style w:type="paragraph" w:default="1" w:styleId="Normal">
     <w:name w:val="Normal"/>
@@ -2575,7 +3193,7 @@
 </file>
 
 <file path=customXml/itemProps1.xml><?xml version="1.0" encoding="utf-8"?>
-<ds:datastoreItem xmlns:ds="http://schemas.openxmlformats.org/officeDocument/2006/customXml" ds:itemID="{852C1A10-FA7C-8241-9724-2ECFB0DABAED}">
+<ds:datastoreItem xmlns:ds="http://schemas.openxmlformats.org/officeDocument/2006/customXml" ds:itemID="{BF4A552C-7A39-44A8-8881-F5EBB47D38F9}">
   <ds:schemaRefs>
     <ds:schemaRef ds:uri="http://schemas.openxmlformats.org/officeDocument/2006/bibliography"/>
   </ds:schemaRefs>

</xml_diff>